<commit_message>
update resume azure devops, leadership
</commit_message>
<xml_diff>
--- a/public/assets/resume.docx
+++ b/public/assets/resume.docx
@@ -436,15 +436,20 @@
               </w:rPr>
               <w:t xml:space="preserve">RESTful </w:t>
             </w:r>
-            <w:proofErr w:type="spellStart"/>
             <w:r>
               <w:rPr>
                 <w:rFonts w:ascii="Arial"/>
                 <w:sz w:val="16"/>
               </w:rPr>
-              <w:t>Apis</w:t>
+              <w:t>API</w:t>
             </w:r>
-            <w:proofErr w:type="spellEnd"/>
+            <w:r>
+              <w:rPr>
+                <w:rFonts w:ascii="Arial"/>
+                <w:sz w:val="16"/>
+              </w:rPr>
+              <w:t>s</w:t>
+            </w:r>
           </w:p>
           <w:p>
             <w:pPr>
@@ -469,7 +474,23 @@
                 <w:spacing w:val="-2"/>
                 <w:sz w:val="16"/>
               </w:rPr>
-              <w:t>C#, VB .NET</w:t>
+              <w:t>C#</w:t>
+            </w:r>
+            <w:r>
+              <w:rPr>
+                <w:rFonts w:ascii="Arial"/>
+                <w:spacing w:val="-2"/>
+                <w:sz w:val="16"/>
+              </w:rPr>
+              <w:t>,</w:t>
+            </w:r>
+            <w:r>
+              <w:rPr>
+                <w:rFonts w:ascii="Arial"/>
+                <w:spacing w:val="-2"/>
+                <w:sz w:val="16"/>
+              </w:rPr>
+              <w:t xml:space="preserve"> VB .NET</w:t>
             </w:r>
           </w:p>
         </w:tc>
@@ -505,7 +526,7 @@
                 <w:rFonts w:ascii="Arial"/>
                 <w:sz w:val="16"/>
               </w:rPr>
-              <w:t>MongoDB</w:t>
+              <w:t>Docker</w:t>
             </w:r>
           </w:p>
           <w:p>
@@ -699,6 +720,13 @@
                 <w:rFonts w:ascii="Arial"/>
                 <w:sz w:val="16"/>
               </w:rPr>
+              <w:t xml:space="preserve">MongoDB, </w:t>
+            </w:r>
+            <w:r>
+              <w:rPr>
+                <w:rFonts w:ascii="Arial"/>
+                <w:sz w:val="16"/>
+              </w:rPr>
               <w:t>Elastic</w:t>
             </w:r>
             <w:r>
@@ -783,32 +811,12 @@
               </w:rPr>
               <w:t>, Azure</w:t>
             </w:r>
-          </w:p>
-          <w:p>
-            <w:pPr>
-              <w:pStyle w:val="ListParagraph"/>
-              <w:numPr>
-                <w:ilvl w:val="0"/>
-                <w:numId w:val="4"/>
-              </w:numPr>
-              <w:tabs>
-                <w:tab w:val="left" w:pos="419"/>
-              </w:tabs>
-              <w:spacing w:before="16"/>
-              <w:ind w:left="418" w:hanging="100"/>
-              <w:rPr>
-                <w:rFonts w:ascii="Arial" w:eastAsia="Arial" w:hAnsi="Arial" w:cs="Arial"/>
-                <w:sz w:val="16"/>
-                <w:szCs w:val="16"/>
-              </w:rPr>
-            </w:pPr>
             <w:r>
               <w:rPr>
-                <w:rFonts w:ascii="Arial" w:eastAsia="Arial" w:hAnsi="Arial" w:cs="Arial"/>
-                <w:sz w:val="16"/>
-                <w:szCs w:val="16"/>
-              </w:rPr>
-              <w:t>Bing Maps</w:t>
+                <w:rFonts w:ascii="Arial"/>
+                <w:sz w:val="16"/>
+              </w:rPr>
+              <w:t xml:space="preserve"> </w:t>
             </w:r>
           </w:p>
           <w:p>
@@ -835,7 +843,34 @@
                 <w:sz w:val="16"/>
                 <w:szCs w:val="16"/>
               </w:rPr>
-              <w:t>Docker</w:t>
+              <w:t>Azure DevOps, Azure Pipelines</w:t>
+            </w:r>
+          </w:p>
+          <w:p>
+            <w:pPr>
+              <w:pStyle w:val="ListParagraph"/>
+              <w:numPr>
+                <w:ilvl w:val="0"/>
+                <w:numId w:val="4"/>
+              </w:numPr>
+              <w:tabs>
+                <w:tab w:val="left" w:pos="419"/>
+              </w:tabs>
+              <w:spacing w:before="16"/>
+              <w:ind w:left="418" w:hanging="100"/>
+              <w:rPr>
+                <w:rFonts w:ascii="Arial" w:eastAsia="Arial" w:hAnsi="Arial" w:cs="Arial"/>
+                <w:sz w:val="16"/>
+                <w:szCs w:val="16"/>
+              </w:rPr>
+            </w:pPr>
+            <w:r>
+              <w:rPr>
+                <w:rFonts w:ascii="Arial" w:eastAsia="Arial" w:hAnsi="Arial" w:cs="Arial"/>
+                <w:sz w:val="16"/>
+                <w:szCs w:val="16"/>
+              </w:rPr>
+              <w:t>Bing Maps</w:t>
             </w:r>
           </w:p>
         </w:tc>
@@ -904,7 +939,7 @@
                 <w:rFonts w:ascii="Arial"/>
                 <w:sz w:val="16"/>
               </w:rPr>
-              <w:t>Enzyme, Jest, Jasmine</w:t>
+              <w:t xml:space="preserve">Enzyme, Jest </w:t>
             </w:r>
           </w:p>
           <w:p>
@@ -961,7 +996,6 @@
                 <w:szCs w:val="16"/>
               </w:rPr>
             </w:pPr>
-            <w:proofErr w:type="spellStart"/>
             <w:r>
               <w:rPr>
                 <w:rFonts w:ascii="Arial" w:eastAsia="Arial" w:hAnsi="Arial" w:cs="Arial"/>
@@ -970,7 +1004,6 @@
               </w:rPr>
               <w:t>ServiceStack</w:t>
             </w:r>
-            <w:proofErr w:type="spellEnd"/>
           </w:p>
           <w:p>
             <w:pPr>
@@ -1055,14 +1088,7 @@
                 <w:rFonts w:ascii="Arial"/>
                 <w:sz w:val="16"/>
               </w:rPr>
-              <w:t>C++</w:t>
-            </w:r>
-            <w:r>
-              <w:rPr>
-                <w:rFonts w:ascii="Arial"/>
-                <w:sz w:val="16"/>
-              </w:rPr>
-              <w:t>, Assembly</w:t>
+              <w:t>Kafka</w:t>
             </w:r>
           </w:p>
           <w:p>
@@ -1087,7 +1113,7 @@
                 <w:rFonts w:ascii="Arial"/>
                 <w:sz w:val="16"/>
               </w:rPr>
-              <w:t>Java</w:t>
+              <w:t>C++, Assembly</w:t>
             </w:r>
           </w:p>
           <w:p>
@@ -1112,7 +1138,7 @@
                 <w:rFonts w:ascii="Arial"/>
                 <w:sz w:val="16"/>
               </w:rPr>
-              <w:t>Kafka</w:t>
+              <w:t>Java</w:t>
             </w:r>
           </w:p>
         </w:tc>
@@ -1155,6 +1181,12 @@
         </w:rPr>
         <w:t>SOFTWARE ENGINEER II - NAVISPHERE VISION</w:t>
       </w:r>
+      <w:r>
+        <w:rPr>
+          <w:spacing w:val="16"/>
+        </w:rPr>
+        <w:t xml:space="preserve"> TEAM</w:t>
+      </w:r>
     </w:p>
     <w:p>
       <w:pPr>
@@ -1228,23 +1260,47 @@
           <w:sz w:val="16"/>
           <w:szCs w:val="16"/>
         </w:rPr>
-        <w:t xml:space="preserve"> eCommerce application that provides customers a view into their global supply chain</w:t>
-      </w:r>
-      <w:r>
-        <w:rPr>
-          <w:rFonts w:ascii="Arial" w:eastAsia="Arial" w:hAnsi="Arial"/>
-          <w:sz w:val="16"/>
-          <w:szCs w:val="16"/>
-        </w:rPr>
-        <w:t xml:space="preserve"> (originally written in AngularJS, currently re-writing with React.js and Redux)</w:t>
-      </w:r>
-      <w:r>
-        <w:rPr>
-          <w:rFonts w:ascii="Arial" w:eastAsia="Arial" w:hAnsi="Arial"/>
-          <w:sz w:val="16"/>
-          <w:szCs w:val="16"/>
-        </w:rPr>
-        <w:t>. Worked closely with data scientists to provide in-app predictive analytics</w:t>
+        <w:t xml:space="preserve"> eCommerce application that provides customers a view into their global supply chain.</w:t>
+      </w:r>
+      <w:r>
+        <w:rPr>
+          <w:rFonts w:ascii="Arial" w:eastAsia="Arial" w:hAnsi="Arial"/>
+          <w:sz w:val="16"/>
+          <w:szCs w:val="16"/>
+        </w:rPr>
+        <w:t xml:space="preserve"> </w:t>
+      </w:r>
+      <w:r>
+        <w:rPr>
+          <w:rFonts w:ascii="Arial" w:eastAsia="Arial" w:hAnsi="Arial"/>
+          <w:sz w:val="16"/>
+          <w:szCs w:val="16"/>
+        </w:rPr>
+        <w:t xml:space="preserve">Organized and lead team of 5 engineers to build custom Alexa Skill and presented it to c-level executives, received budget to expand </w:t>
+      </w:r>
+      <w:r>
+        <w:rPr>
+          <w:rFonts w:ascii="Arial" w:eastAsia="Arial" w:hAnsi="Arial"/>
+          <w:sz w:val="16"/>
+          <w:szCs w:val="16"/>
+        </w:rPr>
+        <w:t>voice app</w:t>
+      </w:r>
+      <w:r>
+        <w:rPr>
+          <w:rFonts w:ascii="Arial" w:eastAsia="Arial" w:hAnsi="Arial"/>
+          <w:sz w:val="16"/>
+          <w:szCs w:val="16"/>
+        </w:rPr>
+        <w:t xml:space="preserve">. </w:t>
+      </w:r>
+      <w:r>
+        <w:rPr>
+          <w:rFonts w:ascii="Arial" w:eastAsia="Arial" w:hAnsi="Arial"/>
+          <w:sz w:val="16"/>
+          <w:szCs w:val="16"/>
+        </w:rPr>
+        <w:t>Worked closely with data scientists to provide in-app predictive analytics</w:t>
       </w:r>
       <w:r>
         <w:rPr>
@@ -1260,7 +1316,23 @@
           <w:sz w:val="16"/>
           <w:szCs w:val="16"/>
         </w:rPr>
-        <w:t xml:space="preserve"> research 3</w:t>
+        <w:t xml:space="preserve"> research</w:t>
+      </w:r>
+      <w:r>
+        <w:rPr>
+          <w:rFonts w:ascii="Arial" w:eastAsia="Arial" w:hAnsi="Arial"/>
+          <w:sz w:val="16"/>
+          <w:szCs w:val="16"/>
+        </w:rPr>
+        <w:t>ed</w:t>
+      </w:r>
+      <w:r>
+        <w:rPr>
+          <w:rFonts w:ascii="Arial" w:eastAsia="Arial" w:hAnsi="Arial"/>
+          <w:sz w:val="16"/>
+          <w:szCs w:val="16"/>
+        </w:rPr>
+        <w:t xml:space="preserve"> 3</w:t>
       </w:r>
       <w:r>
         <w:rPr>
@@ -1477,7 +1549,7 @@
           <w:sz w:val="16"/>
           <w:szCs w:val="16"/>
         </w:rPr>
-        <w:t xml:space="preserve">data from enterprise service bus (ESB). </w:t>
+        <w:t xml:space="preserve">data from enterprise service bus. </w:t>
       </w:r>
       <w:r>
         <w:rPr>
@@ -1501,161 +1573,63 @@
           <w:sz w:val="16"/>
           <w:szCs w:val="16"/>
         </w:rPr>
-        <w:t xml:space="preserve"> team to migrate our application to the cloud (Azure). Built </w:t>
-      </w:r>
-      <w:proofErr w:type="spellStart"/>
-      <w:r>
-        <w:rPr>
-          <w:rFonts w:ascii="Arial" w:eastAsia="Arial" w:hAnsi="Arial"/>
-          <w:sz w:val="16"/>
-          <w:szCs w:val="16"/>
-        </w:rPr>
-        <w:t>npm</w:t>
-      </w:r>
-      <w:proofErr w:type="spellEnd"/>
-      <w:r>
-        <w:rPr>
-          <w:rFonts w:ascii="Arial" w:eastAsia="Arial" w:hAnsi="Arial"/>
-          <w:sz w:val="16"/>
-          <w:szCs w:val="16"/>
-        </w:rPr>
-        <w:t xml:space="preserve"> package to support authentication and authorization that is used across all </w:t>
-      </w:r>
-      <w:r>
-        <w:rPr>
-          <w:rFonts w:ascii="Arial" w:eastAsia="Arial" w:hAnsi="Arial"/>
-          <w:sz w:val="16"/>
-          <w:szCs w:val="16"/>
-        </w:rPr>
-        <w:t>N</w:t>
-      </w:r>
-      <w:r>
-        <w:rPr>
-          <w:rFonts w:ascii="Arial" w:eastAsia="Arial" w:hAnsi="Arial"/>
-          <w:sz w:val="16"/>
-          <w:szCs w:val="16"/>
-        </w:rPr>
-        <w:t>ode</w:t>
-      </w:r>
-      <w:r>
-        <w:rPr>
-          <w:rFonts w:ascii="Arial" w:eastAsia="Arial" w:hAnsi="Arial"/>
-          <w:sz w:val="16"/>
-          <w:szCs w:val="16"/>
-        </w:rPr>
-        <w:t>.js</w:t>
-      </w:r>
-      <w:r>
-        <w:rPr>
-          <w:rFonts w:ascii="Arial" w:eastAsia="Arial" w:hAnsi="Arial"/>
-          <w:sz w:val="16"/>
-          <w:szCs w:val="16"/>
-        </w:rPr>
-        <w:t xml:space="preserve"> APIs. </w:t>
-      </w:r>
-      <w:r>
-        <w:rPr>
-          <w:rFonts w:ascii="Arial" w:eastAsia="Arial" w:hAnsi="Arial"/>
-          <w:sz w:val="16"/>
-          <w:szCs w:val="16"/>
-        </w:rPr>
-        <w:t xml:space="preserve">Mentored a growing team of </w:t>
-      </w:r>
-      <w:r>
-        <w:rPr>
-          <w:rFonts w:ascii="Arial" w:eastAsia="Arial" w:hAnsi="Arial"/>
-          <w:sz w:val="16"/>
-          <w:szCs w:val="16"/>
-        </w:rPr>
-        <w:t>engineers and summer interns</w:t>
-      </w:r>
-      <w:r>
-        <w:rPr>
-          <w:rFonts w:ascii="Arial" w:eastAsia="Arial" w:hAnsi="Arial"/>
-          <w:sz w:val="16"/>
-          <w:szCs w:val="16"/>
-        </w:rPr>
-        <w:t xml:space="preserve">. Primary code utilization included </w:t>
-      </w:r>
-      <w:r>
-        <w:rPr>
-          <w:rFonts w:ascii="Arial" w:eastAsia="Arial" w:hAnsi="Arial"/>
-          <w:sz w:val="16"/>
-          <w:szCs w:val="16"/>
-        </w:rPr>
-        <w:t>React.js</w:t>
-      </w:r>
-      <w:r>
-        <w:rPr>
-          <w:rFonts w:ascii="Arial" w:eastAsia="Arial" w:hAnsi="Arial"/>
-          <w:sz w:val="16"/>
-          <w:szCs w:val="16"/>
-        </w:rPr>
-        <w:t xml:space="preserve">, </w:t>
-      </w:r>
-      <w:r>
-        <w:rPr>
-          <w:rFonts w:ascii="Arial" w:eastAsia="Arial" w:hAnsi="Arial"/>
-          <w:sz w:val="16"/>
-          <w:szCs w:val="16"/>
-        </w:rPr>
-        <w:t>Redux</w:t>
-      </w:r>
-      <w:r>
-        <w:rPr>
-          <w:rFonts w:ascii="Arial" w:eastAsia="Arial" w:hAnsi="Arial"/>
-          <w:sz w:val="16"/>
-          <w:szCs w:val="16"/>
-        </w:rPr>
-        <w:t xml:space="preserve">, AngularJS, </w:t>
-      </w:r>
-      <w:r>
-        <w:rPr>
-          <w:rFonts w:ascii="Arial" w:eastAsia="Arial" w:hAnsi="Arial"/>
-          <w:sz w:val="16"/>
-          <w:szCs w:val="16"/>
-        </w:rPr>
-        <w:t>N</w:t>
-      </w:r>
-      <w:r>
-        <w:rPr>
-          <w:rFonts w:ascii="Arial" w:eastAsia="Arial" w:hAnsi="Arial"/>
-          <w:sz w:val="16"/>
-          <w:szCs w:val="16"/>
-        </w:rPr>
-        <w:t>ode.js</w:t>
-      </w:r>
-      <w:r>
-        <w:rPr>
-          <w:rFonts w:ascii="Arial" w:eastAsia="Arial" w:hAnsi="Arial"/>
-          <w:sz w:val="16"/>
-          <w:szCs w:val="16"/>
-        </w:rPr>
-        <w:t xml:space="preserve"> (Hapi.js)</w:t>
-      </w:r>
-      <w:r>
-        <w:rPr>
-          <w:rFonts w:ascii="Arial" w:eastAsia="Arial" w:hAnsi="Arial"/>
-          <w:sz w:val="16"/>
-          <w:szCs w:val="16"/>
-        </w:rPr>
-        <w:t>,</w:t>
-      </w:r>
-      <w:r>
-        <w:rPr>
-          <w:rFonts w:ascii="Arial" w:eastAsia="Arial" w:hAnsi="Arial"/>
-          <w:sz w:val="16"/>
-          <w:szCs w:val="16"/>
-        </w:rPr>
-        <w:t xml:space="preserve"> </w:t>
-      </w:r>
-      <w:r>
-        <w:rPr>
-          <w:rFonts w:ascii="Arial" w:eastAsia="Arial" w:hAnsi="Arial"/>
-          <w:sz w:val="16"/>
-          <w:szCs w:val="16"/>
-        </w:rPr>
-        <w:t>D</w:t>
+        <w:t xml:space="preserve"> team to migrate our application to the cloud (Azure). </w:t>
+      </w:r>
+      <w:r>
+        <w:rPr>
+          <w:rFonts w:ascii="Arial" w:eastAsia="Arial" w:hAnsi="Arial"/>
+          <w:sz w:val="16"/>
+          <w:szCs w:val="16"/>
+        </w:rPr>
+        <w:t xml:space="preserve">Rewrote application from AngularJS to React.js with Redux. </w:t>
+      </w:r>
+      <w:r>
+        <w:rPr>
+          <w:rFonts w:ascii="Arial" w:eastAsia="Arial" w:hAnsi="Arial"/>
+          <w:sz w:val="16"/>
+          <w:szCs w:val="16"/>
+        </w:rPr>
+        <w:t xml:space="preserve">Built npm package to support authentication and authorization that is used across all </w:t>
+      </w:r>
+      <w:r>
+        <w:rPr>
+          <w:rFonts w:ascii="Arial" w:eastAsia="Arial" w:hAnsi="Arial"/>
+          <w:sz w:val="16"/>
+          <w:szCs w:val="16"/>
+        </w:rPr>
+        <w:t>micro services</w:t>
+      </w:r>
+      <w:r>
+        <w:rPr>
+          <w:rFonts w:ascii="Arial" w:eastAsia="Arial" w:hAnsi="Arial"/>
+          <w:sz w:val="16"/>
+          <w:szCs w:val="16"/>
+        </w:rPr>
+        <w:t xml:space="preserve">. </w:t>
+      </w:r>
+      <w:r>
+        <w:rPr>
+          <w:rFonts w:ascii="Arial" w:eastAsia="Arial" w:hAnsi="Arial"/>
+          <w:sz w:val="16"/>
+          <w:szCs w:val="16"/>
+        </w:rPr>
+        <w:t>As lead engineer on team I m</w:t>
+      </w:r>
+      <w:r>
+        <w:rPr>
+          <w:rFonts w:ascii="Arial" w:eastAsia="Arial" w:hAnsi="Arial"/>
+          <w:sz w:val="16"/>
+          <w:szCs w:val="16"/>
+        </w:rPr>
+        <w:t xml:space="preserve">entored a growing team of </w:t>
+      </w:r>
+      <w:r>
+        <w:rPr>
+          <w:rFonts w:ascii="Arial" w:eastAsia="Arial" w:hAnsi="Arial"/>
+          <w:sz w:val="16"/>
+          <w:szCs w:val="16"/>
+        </w:rPr>
+        <w:t>engineers</w:t>
       </w:r>
       <w:bookmarkStart w:id="0" w:name="_GoBack"/>
       <w:bookmarkEnd w:id="0"/>
@@ -1665,6 +1639,118 @@
           <w:sz w:val="16"/>
           <w:szCs w:val="16"/>
         </w:rPr>
+        <w:t xml:space="preserve">. </w:t>
+      </w:r>
+      <w:r>
+        <w:rPr>
+          <w:rFonts w:ascii="Arial" w:eastAsia="Arial" w:hAnsi="Arial"/>
+          <w:sz w:val="16"/>
+          <w:szCs w:val="16"/>
+        </w:rPr>
+        <w:t>Improved teams interview process for multiple roles (SE, BA, QA, PM) and lead technical phone screens and on-site interviews</w:t>
+      </w:r>
+      <w:r>
+        <w:rPr>
+          <w:rFonts w:ascii="Arial" w:eastAsia="Arial" w:hAnsi="Arial"/>
+          <w:sz w:val="16"/>
+          <w:szCs w:val="16"/>
+        </w:rPr>
+        <w:t xml:space="preserve">. </w:t>
+      </w:r>
+      <w:r>
+        <w:rPr>
+          <w:rFonts w:ascii="Arial" w:eastAsia="Arial" w:hAnsi="Arial"/>
+          <w:sz w:val="16"/>
+          <w:szCs w:val="16"/>
+        </w:rPr>
+        <w:t xml:space="preserve">Primary code utilization included </w:t>
+      </w:r>
+      <w:r>
+        <w:rPr>
+          <w:rFonts w:ascii="Arial" w:eastAsia="Arial" w:hAnsi="Arial"/>
+          <w:sz w:val="16"/>
+          <w:szCs w:val="16"/>
+        </w:rPr>
+        <w:t>React.js</w:t>
+      </w:r>
+      <w:r>
+        <w:rPr>
+          <w:rFonts w:ascii="Arial" w:eastAsia="Arial" w:hAnsi="Arial"/>
+          <w:sz w:val="16"/>
+          <w:szCs w:val="16"/>
+        </w:rPr>
+        <w:t xml:space="preserve">, </w:t>
+      </w:r>
+      <w:r>
+        <w:rPr>
+          <w:rFonts w:ascii="Arial" w:eastAsia="Arial" w:hAnsi="Arial"/>
+          <w:sz w:val="16"/>
+          <w:szCs w:val="16"/>
+        </w:rPr>
+        <w:t>Redux</w:t>
+      </w:r>
+      <w:r>
+        <w:rPr>
+          <w:rFonts w:ascii="Arial" w:eastAsia="Arial" w:hAnsi="Arial"/>
+          <w:sz w:val="16"/>
+          <w:szCs w:val="16"/>
+        </w:rPr>
+        <w:t xml:space="preserve">, AngularJS, </w:t>
+      </w:r>
+      <w:r>
+        <w:rPr>
+          <w:rFonts w:ascii="Arial" w:eastAsia="Arial" w:hAnsi="Arial"/>
+          <w:sz w:val="16"/>
+          <w:szCs w:val="16"/>
+        </w:rPr>
+        <w:t>N</w:t>
+      </w:r>
+      <w:r>
+        <w:rPr>
+          <w:rFonts w:ascii="Arial" w:eastAsia="Arial" w:hAnsi="Arial"/>
+          <w:sz w:val="16"/>
+          <w:szCs w:val="16"/>
+        </w:rPr>
+        <w:t>ode.js</w:t>
+      </w:r>
+      <w:r>
+        <w:rPr>
+          <w:rFonts w:ascii="Arial" w:eastAsia="Arial" w:hAnsi="Arial"/>
+          <w:sz w:val="16"/>
+          <w:szCs w:val="16"/>
+        </w:rPr>
+        <w:t xml:space="preserve"> (Hapi.js)</w:t>
+      </w:r>
+      <w:r>
+        <w:rPr>
+          <w:rFonts w:ascii="Arial" w:eastAsia="Arial" w:hAnsi="Arial"/>
+          <w:sz w:val="16"/>
+          <w:szCs w:val="16"/>
+        </w:rPr>
+        <w:t>,</w:t>
+      </w:r>
+      <w:r>
+        <w:rPr>
+          <w:rFonts w:ascii="Arial" w:eastAsia="Arial" w:hAnsi="Arial"/>
+          <w:sz w:val="16"/>
+          <w:szCs w:val="16"/>
+        </w:rPr>
+        <w:t xml:space="preserve"> </w:t>
+      </w:r>
+      <w:r>
+        <w:rPr>
+          <w:rFonts w:ascii="Arial" w:eastAsia="Arial" w:hAnsi="Arial"/>
+          <w:sz w:val="16"/>
+          <w:szCs w:val="16"/>
+        </w:rPr>
+        <w:t>D</w:t>
+      </w:r>
+      <w:r>
+        <w:rPr>
+          <w:rFonts w:ascii="Arial" w:eastAsia="Arial" w:hAnsi="Arial"/>
+          <w:sz w:val="16"/>
+          <w:szCs w:val="16"/>
+        </w:rPr>
         <w:t>ocker,</w:t>
       </w:r>
       <w:r>
@@ -1697,25 +1783,7 @@
           <w:sz w:val="16"/>
           <w:szCs w:val="16"/>
         </w:rPr>
-        <w:t xml:space="preserve"> (</w:t>
-      </w:r>
-      <w:proofErr w:type="spellStart"/>
-      <w:r>
-        <w:rPr>
-          <w:rFonts w:ascii="Arial" w:eastAsia="Arial" w:hAnsi="Arial"/>
-          <w:sz w:val="16"/>
-          <w:szCs w:val="16"/>
-        </w:rPr>
-        <w:t>ServiceStack</w:t>
-      </w:r>
-      <w:proofErr w:type="spellEnd"/>
-      <w:r>
-        <w:rPr>
-          <w:rFonts w:ascii="Arial" w:eastAsia="Arial" w:hAnsi="Arial"/>
-          <w:sz w:val="16"/>
-          <w:szCs w:val="16"/>
-        </w:rPr>
-        <w:t>)</w:t>
+        <w:t xml:space="preserve"> (ServiceStack)</w:t>
       </w:r>
       <w:r>
         <w:rPr>
@@ -1758,140 +1826,7 @@
         </w:rPr>
         <w:t>SOFTWARE ENGINEER I - GLOBAL FORWARDING</w:t>
       </w:r>
-    </w:p>
-    <w:p>
-      <w:pPr>
-        <w:pStyle w:val="BodyText"/>
-        <w:spacing w:before="76" w:line="269" w:lineRule="auto"/>
-        <w:ind w:right="59"/>
-        <w:rPr>
-          <w:b/>
-          <w:bCs/>
-        </w:rPr>
-      </w:pPr>
-      <w:r>
-        <w:rPr>
-          <w:b/>
-          <w:bCs/>
-        </w:rPr>
-        <w:t>C.H. Robinson, Eden Prairie, Minnesota, May 2016 - December 2017</w:t>
-      </w:r>
-    </w:p>
-    <w:p>
-      <w:pPr>
-        <w:spacing w:before="11"/>
-        <w:ind w:left="2260"/>
-        <w:rPr>
-          <w:rFonts w:ascii="Arial" w:eastAsia="Arial" w:hAnsi="Arial"/>
-          <w:spacing w:val="-1"/>
-          <w:sz w:val="16"/>
-          <w:szCs w:val="16"/>
-        </w:rPr>
-      </w:pPr>
-      <w:r>
-        <w:rPr>
-          <w:rFonts w:ascii="Arial" w:eastAsia="Arial" w:hAnsi="Arial"/>
-          <w:spacing w:val="-1"/>
-          <w:sz w:val="16"/>
-          <w:szCs w:val="16"/>
-        </w:rPr>
-        <w:t xml:space="preserve">Worked on a team of 5 to design and implement micro-services to send and receive messages from U.S. Customs (ABI CATAIR). Refactored Pre-Arrival Processing System (PAPS) Angular web application with a responsive, mobile first design to enhance UX across wide range of devices used by truck drivers. Contributed to team of ~20 developers by leading Angular training sessions, being DevOps Advocate, and defining code standards for web applications. Built </w:t>
-      </w:r>
-      <w:proofErr w:type="spellStart"/>
-      <w:r>
-        <w:rPr>
-          <w:rFonts w:ascii="Arial" w:eastAsia="Arial" w:hAnsi="Arial"/>
-          <w:spacing w:val="-1"/>
-          <w:sz w:val="16"/>
-          <w:szCs w:val="16"/>
-        </w:rPr>
-        <w:t>nuget</w:t>
-      </w:r>
-      <w:proofErr w:type="spellEnd"/>
-      <w:r>
-        <w:rPr>
-          <w:rFonts w:ascii="Arial" w:eastAsia="Arial" w:hAnsi="Arial"/>
-          <w:spacing w:val="-1"/>
-          <w:sz w:val="16"/>
-          <w:szCs w:val="16"/>
-        </w:rPr>
-        <w:t xml:space="preserve"> package to support Role Based Access Control (RBAC) using Auth0 and </w:t>
-      </w:r>
-      <w:proofErr w:type="spellStart"/>
-      <w:r>
-        <w:rPr>
-          <w:rFonts w:ascii="Arial" w:eastAsia="Arial" w:hAnsi="Arial"/>
-          <w:spacing w:val="-1"/>
-          <w:sz w:val="16"/>
-          <w:szCs w:val="16"/>
-        </w:rPr>
-        <w:t>ServiceStack</w:t>
-      </w:r>
-      <w:proofErr w:type="spellEnd"/>
-      <w:r>
-        <w:rPr>
-          <w:rFonts w:ascii="Arial" w:eastAsia="Arial" w:hAnsi="Arial"/>
-          <w:spacing w:val="-1"/>
-          <w:sz w:val="16"/>
-          <w:szCs w:val="16"/>
-        </w:rPr>
-        <w:t xml:space="preserve"> request attributes and plugins. Built shared Angular component library using </w:t>
-      </w:r>
-      <w:proofErr w:type="spellStart"/>
-      <w:r>
-        <w:rPr>
-          <w:rFonts w:ascii="Arial" w:eastAsia="Arial" w:hAnsi="Arial"/>
-          <w:spacing w:val="-1"/>
-          <w:sz w:val="16"/>
-          <w:szCs w:val="16"/>
-        </w:rPr>
-        <w:t>npm</w:t>
-      </w:r>
-      <w:proofErr w:type="spellEnd"/>
-      <w:r>
-        <w:rPr>
-          <w:rFonts w:ascii="Arial" w:eastAsia="Arial" w:hAnsi="Arial"/>
-          <w:spacing w:val="-1"/>
-          <w:sz w:val="16"/>
-          <w:szCs w:val="16"/>
-        </w:rPr>
-        <w:t xml:space="preserve">. Leveraged unit tests and automated acceptance(e2e) tests to ensure code quality via CI/CD pipeline. Mentored interns as part of the Intern Program Committee. Primary code utilization included HTML5, Bootstrap, Angular, Protractor.js, Jasmine, C#, </w:t>
-      </w:r>
-      <w:proofErr w:type="spellStart"/>
-      <w:r>
-        <w:rPr>
-          <w:rFonts w:ascii="Arial" w:eastAsia="Arial" w:hAnsi="Arial"/>
-          <w:spacing w:val="-1"/>
-          <w:sz w:val="16"/>
-          <w:szCs w:val="16"/>
-        </w:rPr>
-        <w:t>ServiceStack</w:t>
-      </w:r>
-      <w:proofErr w:type="spellEnd"/>
-      <w:r>
-        <w:rPr>
-          <w:rFonts w:ascii="Arial" w:eastAsia="Arial" w:hAnsi="Arial"/>
-          <w:spacing w:val="-1"/>
-          <w:sz w:val="16"/>
-          <w:szCs w:val="16"/>
-        </w:rPr>
-        <w:t>, and SQL.</w:t>
-      </w:r>
-    </w:p>
-    <w:p>
-      <w:pPr>
-        <w:spacing w:before="11"/>
-        <w:ind w:left="2260"/>
-        <w:rPr>
-          <w:rFonts w:ascii="Arial" w:eastAsia="Arial" w:hAnsi="Arial" w:cs="Arial"/>
-          <w:sz w:val="16"/>
-          <w:szCs w:val="16"/>
-        </w:rPr>
-      </w:pPr>
-    </w:p>
-    <w:p>
-      <w:pPr>
-        <w:pStyle w:val="Heading2"/>
+      <w:r>
         <w:rPr>
           <w:b w:val="0"/>
           <w:bCs w:val="0"/>
@@ -1899,8 +1834,62 @@
           <w:sz w:val="18"/>
           <w:szCs w:val="18"/>
         </w:rPr>
-      </w:pPr>
-      <w:r>
+        <w:t xml:space="preserve"> TEAM</w:t>
+      </w:r>
+    </w:p>
+    <w:p>
+      <w:pPr>
+        <w:pStyle w:val="BodyText"/>
+        <w:spacing w:before="76" w:line="269" w:lineRule="auto"/>
+        <w:ind w:right="59"/>
+        <w:rPr>
+          <w:b/>
+          <w:bCs/>
+        </w:rPr>
+      </w:pPr>
+      <w:r>
+        <w:rPr>
+          <w:b/>
+          <w:bCs/>
+        </w:rPr>
+        <w:t>C.H. Robinson, Eden Prairie, Minnesota, May 2016 - December 2017</w:t>
+      </w:r>
+    </w:p>
+    <w:p>
+      <w:pPr>
+        <w:spacing w:before="11"/>
+        <w:ind w:left="2260"/>
+        <w:rPr>
+          <w:rFonts w:ascii="Arial" w:eastAsia="Arial" w:hAnsi="Arial"/>
+          <w:spacing w:val="-1"/>
+          <w:sz w:val="16"/>
+          <w:szCs w:val="16"/>
+        </w:rPr>
+      </w:pPr>
+      <w:r>
+        <w:rPr>
+          <w:rFonts w:ascii="Arial" w:eastAsia="Arial" w:hAnsi="Arial"/>
+          <w:spacing w:val="-1"/>
+          <w:sz w:val="16"/>
+          <w:szCs w:val="16"/>
+        </w:rPr>
+        <w:t>Worked on a team of 5 to design and implement micro-services to send and receive messages from U.S. Customs (ABI CATAIR). Refactored Pre-Arrival Processing System (PAPS) Angular web application with a responsive, mobile first design to enhance UX across wide range of devices used by truck drivers. Contributed to team of ~20 developers by leading Angular training sessions, being DevOps Advocate, and defining code standards for web applications. Built nuget package to support Role Based Access Control (RBAC) using Auth0 and ServiceStack request attributes and plugins. Built shared Angular component library using npm. Leveraged unit tests and automated acceptance(e2e) tests to ensure code quality via CI/CD pipeline. Mentored interns as part of the Intern Program Committee. Primary code utilization included HTML5, Bootstrap, Angular, Protractor.js, Jasmine, C#, ServiceStack, and SQL.</w:t>
+      </w:r>
+    </w:p>
+    <w:p>
+      <w:pPr>
+        <w:spacing w:before="11"/>
+        <w:ind w:left="2260"/>
+        <w:rPr>
+          <w:rFonts w:ascii="Arial" w:eastAsia="Arial" w:hAnsi="Arial" w:cs="Arial"/>
+          <w:sz w:val="16"/>
+          <w:szCs w:val="16"/>
+        </w:rPr>
+      </w:pPr>
+    </w:p>
+    <w:p>
+      <w:pPr>
+        <w:pStyle w:val="Heading2"/>
         <w:rPr>
           <w:b w:val="0"/>
           <w:bCs w:val="0"/>
@@ -1908,7 +1897,26 @@
           <w:sz w:val="18"/>
           <w:szCs w:val="18"/>
         </w:rPr>
+      </w:pPr>
+      <w:r>
+        <w:rPr>
+          <w:b w:val="0"/>
+          <w:bCs w:val="0"/>
+          <w:spacing w:val="16"/>
+          <w:sz w:val="18"/>
+          <w:szCs w:val="18"/>
+        </w:rPr>
         <w:t>PROGRAMMER ANALYST INTERN - GLOBAL FORWARDING</w:t>
+      </w:r>
+      <w:r>
+        <w:rPr>
+          <w:b w:val="0"/>
+          <w:bCs w:val="0"/>
+          <w:spacing w:val="16"/>
+          <w:sz w:val="18"/>
+          <w:szCs w:val="18"/>
+        </w:rPr>
+        <w:t xml:space="preserve"> TEAM</w:t>
       </w:r>
     </w:p>
     <w:p>
@@ -1946,9 +1954,8 @@
           <w:sz w:val="16"/>
           <w:szCs w:val="16"/>
         </w:rPr>
-        <w:t xml:space="preserve">Gathered requirements from users, designed, implemented, and tested web application to support team's software deployment process. Used AngularJS, SQL, </w:t>
-      </w:r>
-      <w:proofErr w:type="spellStart"/>
+        <w:t xml:space="preserve">Gathered requirements from users, designed, implemented, and tested web application to support team's software deployment process. Used AngularJS, SQL, ServiceStack, C# to develop web application. </w:t>
+      </w:r>
       <w:r>
         <w:rPr>
           <w:rFonts w:ascii="Arial" w:eastAsia="Arial" w:hAnsi="Arial"/>
@@ -1956,9 +1963,8 @@
           <w:sz w:val="16"/>
           <w:szCs w:val="16"/>
         </w:rPr>
-        <w:t>ServiceStack</w:t>
-      </w:r>
-      <w:proofErr w:type="spellEnd"/>
+        <w:t xml:space="preserve">Built WPF application to reprocess messages, used by our support team. </w:t>
+      </w:r>
       <w:r>
         <w:rPr>
           <w:rFonts w:ascii="Arial" w:eastAsia="Arial" w:hAnsi="Arial"/>
@@ -1966,45 +1972,7 @@
           <w:sz w:val="16"/>
           <w:szCs w:val="16"/>
         </w:rPr>
-        <w:t xml:space="preserve">, C# to develop web application. </w:t>
-      </w:r>
-      <w:r>
-        <w:rPr>
-          <w:rFonts w:ascii="Arial" w:eastAsia="Arial" w:hAnsi="Arial"/>
-          <w:spacing w:val="-2"/>
-          <w:sz w:val="16"/>
-          <w:szCs w:val="16"/>
-        </w:rPr>
-        <w:t xml:space="preserve">Built WPF application to reprocess messages, used by our support team. </w:t>
-      </w:r>
-      <w:r>
-        <w:rPr>
-          <w:rFonts w:ascii="Arial" w:eastAsia="Arial" w:hAnsi="Arial"/>
-          <w:spacing w:val="-2"/>
-          <w:sz w:val="16"/>
-          <w:szCs w:val="16"/>
-        </w:rPr>
-        <w:t xml:space="preserve">Worked remotely for half of the internship where I contributed to sprint work </w:t>
-      </w:r>
-      <w:proofErr w:type="spellStart"/>
-      <w:r>
-        <w:rPr>
-          <w:rFonts w:ascii="Arial" w:eastAsia="Arial" w:hAnsi="Arial"/>
-          <w:spacing w:val="-2"/>
-          <w:sz w:val="16"/>
-          <w:szCs w:val="16"/>
-        </w:rPr>
-        <w:t>along side</w:t>
-      </w:r>
-      <w:proofErr w:type="spellEnd"/>
-      <w:r>
-        <w:rPr>
-          <w:rFonts w:ascii="Arial" w:eastAsia="Arial" w:hAnsi="Arial"/>
-          <w:spacing w:val="-2"/>
-          <w:sz w:val="16"/>
-          <w:szCs w:val="16"/>
-        </w:rPr>
-        <w:t xml:space="preserve"> scrum team. </w:t>
+        <w:t xml:space="preserve">Worked remotely for half of the internship where I contributed to sprint work along side scrum team. </w:t>
       </w:r>
       <w:r>
         <w:rPr>
@@ -2102,37 +2070,12 @@
           <w:bCs/>
         </w:rPr>
       </w:pPr>
-      <w:proofErr w:type="spellStart"/>
       <w:r>
         <w:rPr>
           <w:b/>
           <w:bCs/>
         </w:rPr>
-        <w:t>TenEx</w:t>
-      </w:r>
-      <w:proofErr w:type="spellEnd"/>
-      <w:r>
-        <w:rPr>
-          <w:b/>
-          <w:bCs/>
-        </w:rPr>
-        <w:t xml:space="preserve">, LLC, Platteville, </w:t>
-      </w:r>
-      <w:proofErr w:type="gramStart"/>
-      <w:r>
-        <w:rPr>
-          <w:b/>
-          <w:bCs/>
-        </w:rPr>
-        <w:t>Wisconsin ,</w:t>
-      </w:r>
-      <w:proofErr w:type="gramEnd"/>
-      <w:r>
-        <w:rPr>
-          <w:b/>
-          <w:bCs/>
-        </w:rPr>
-        <w:t xml:space="preserve"> February 2015 - August 2015</w:t>
+        <w:t>TenEx, LLC, Platteville, Wisconsin , February 2015 - August 2015</w:t>
       </w:r>
     </w:p>
     <w:p>
@@ -2151,25 +2094,7 @@
           <w:sz w:val="16"/>
           <w:szCs w:val="16"/>
         </w:rPr>
-        <w:t xml:space="preserve">Designed and implemented analytics solution to help understand user behavior and rate of adoption. Created daily and weekly reports using Java and </w:t>
-      </w:r>
-      <w:proofErr w:type="spellStart"/>
-      <w:r>
-        <w:rPr>
-          <w:rFonts w:ascii="Arial" w:eastAsia="Arial" w:hAnsi="Arial"/>
-          <w:sz w:val="16"/>
-          <w:szCs w:val="16"/>
-        </w:rPr>
-        <w:t>MySql</w:t>
-      </w:r>
-      <w:proofErr w:type="spellEnd"/>
-      <w:r>
-        <w:rPr>
-          <w:rFonts w:ascii="Arial" w:eastAsia="Arial" w:hAnsi="Arial"/>
-          <w:sz w:val="16"/>
-          <w:szCs w:val="16"/>
-        </w:rPr>
-        <w:t xml:space="preserve"> with Slack integrations.</w:t>
+        <w:t>Designed and implemented analytics solution to help understand user behavior and rate of adoption. Created daily and weekly reports using Java and MySql with Slack integrations.</w:t>
       </w:r>
     </w:p>
     <w:p>
@@ -3817,6 +3742,7 @@
     <w:lsdException w:name="HTML Sample" w:semiHidden="1" w:unhideWhenUsed="1"/>
     <w:lsdException w:name="HTML Typewriter" w:semiHidden="1" w:unhideWhenUsed="1"/>
     <w:lsdException w:name="HTML Variable" w:semiHidden="1" w:unhideWhenUsed="1"/>
+    <w:lsdException w:name="Normal Table" w:semiHidden="1" w:unhideWhenUsed="1"/>
     <w:lsdException w:name="annotation subject" w:semiHidden="1" w:unhideWhenUsed="1"/>
     <w:lsdException w:name="No List" w:semiHidden="1" w:unhideWhenUsed="1"/>
     <w:lsdException w:name="Outline List 1" w:semiHidden="1" w:unhideWhenUsed="1"/>
@@ -3863,8 +3789,10 @@
     <w:lsdException w:name="Table Subtle 2" w:semiHidden="1" w:unhideWhenUsed="1"/>
     <w:lsdException w:name="Table Web 1" w:semiHidden="1" w:unhideWhenUsed="1"/>
     <w:lsdException w:name="Table Web 2" w:semiHidden="1" w:unhideWhenUsed="1"/>
+    <w:lsdException w:name="Table Web 3" w:semiHidden="1" w:unhideWhenUsed="1"/>
     <w:lsdException w:name="Balloon Text" w:semiHidden="1" w:unhideWhenUsed="1"/>
     <w:lsdException w:name="Table Grid" w:uiPriority="59"/>
+    <w:lsdException w:name="Table Theme" w:semiHidden="1" w:unhideWhenUsed="1"/>
     <w:lsdException w:name="Placeholder Text" w:semiHidden="1"/>
     <w:lsdException w:name="No Spacing" w:uiPriority="1" w:qFormat="1"/>
     <w:lsdException w:name="Light Shading" w:uiPriority="60"/>

</xml_diff>

<commit_message>
updated resume with alula experience
</commit_message>
<xml_diff>
--- a/public/assets/resume.docx
+++ b/public/assets/resume.docx
@@ -1,6 +1,6 @@
 
 <file path=word/document.xml><?xml version="1.0" encoding="utf-8"?>
-<w:document xmlns:wpc="http://schemas.microsoft.com/office/word/2010/wordprocessingCanvas" xmlns:cx="http://schemas.microsoft.com/office/drawing/2014/chartex" xmlns:cx1="http://schemas.microsoft.com/office/drawing/2015/9/8/chartex" xmlns:cx2="http://schemas.microsoft.com/office/drawing/2015/10/21/chartex" xmlns:cx3="http://schemas.microsoft.com/office/drawing/2016/5/9/chartex" xmlns:cx4="http://schemas.microsoft.com/office/drawing/2016/5/10/chartex" xmlns:cx5="http://schemas.microsoft.com/office/drawing/2016/5/11/chartex" xmlns:cx6="http://schemas.microsoft.com/office/drawing/2016/5/12/chartex" xmlns:cx7="http://schemas.microsoft.com/office/drawing/2016/5/13/chartex" xmlns:cx8="http://schemas.microsoft.com/office/drawing/2016/5/14/chartex" xmlns:mc="http://schemas.openxmlformats.org/markup-compatibility/2006" xmlns:aink="http://schemas.microsoft.com/office/drawing/2016/ink" xmlns:am3d="http://schemas.microsoft.com/office/drawing/2017/model3d" xmlns:o="urn:schemas-microsoft-com:office:office" xmlns:r="http://schemas.openxmlformats.org/officeDocument/2006/relationships" xmlns:m="http://schemas.openxmlformats.org/officeDocument/2006/math" xmlns:v="urn:schemas-microsoft-com:vml" xmlns:wp14="http://schemas.microsoft.com/office/word/2010/wordprocessingDrawing" xmlns:wp="http://schemas.openxmlformats.org/drawingml/2006/wordprocessingDrawing" xmlns:w10="urn:schemas-microsoft-com:office:word" xmlns:w="http://schemas.openxmlformats.org/wordprocessingml/2006/main" xmlns:w14="http://schemas.microsoft.com/office/word/2010/wordml" xmlns:w15="http://schemas.microsoft.com/office/word/2012/wordml" xmlns:w16cid="http://schemas.microsoft.com/office/word/2016/wordml/cid" xmlns:w16se="http://schemas.microsoft.com/office/word/2015/wordml/symex" xmlns:wpg="http://schemas.microsoft.com/office/word/2010/wordprocessingGroup" xmlns:wpi="http://schemas.microsoft.com/office/word/2010/wordprocessingInk" xmlns:wne="http://schemas.microsoft.com/office/word/2006/wordml" xmlns:wps="http://schemas.microsoft.com/office/word/2010/wordprocessingShape" mc:Ignorable="w14 w15 w16se w16cid wp14">
+<w:document xmlns:wpc="http://schemas.microsoft.com/office/word/2010/wordprocessingCanvas" xmlns:cx="http://schemas.microsoft.com/office/drawing/2014/chartex" xmlns:cx1="http://schemas.microsoft.com/office/drawing/2015/9/8/chartex" xmlns:cx2="http://schemas.microsoft.com/office/drawing/2015/10/21/chartex" xmlns:cx3="http://schemas.microsoft.com/office/drawing/2016/5/9/chartex" xmlns:cx4="http://schemas.microsoft.com/office/drawing/2016/5/10/chartex" xmlns:cx5="http://schemas.microsoft.com/office/drawing/2016/5/11/chartex" xmlns:cx6="http://schemas.microsoft.com/office/drawing/2016/5/12/chartex" xmlns:cx7="http://schemas.microsoft.com/office/drawing/2016/5/13/chartex" xmlns:cx8="http://schemas.microsoft.com/office/drawing/2016/5/14/chartex" xmlns:mc="http://schemas.openxmlformats.org/markup-compatibility/2006" xmlns:aink="http://schemas.microsoft.com/office/drawing/2016/ink" xmlns:am3d="http://schemas.microsoft.com/office/drawing/2017/model3d" xmlns:o="urn:schemas-microsoft-com:office:office" xmlns:r="http://schemas.openxmlformats.org/officeDocument/2006/relationships" xmlns:m="http://schemas.openxmlformats.org/officeDocument/2006/math" xmlns:v="urn:schemas-microsoft-com:vml" xmlns:wp14="http://schemas.microsoft.com/office/word/2010/wordprocessingDrawing" xmlns:wp="http://schemas.openxmlformats.org/drawingml/2006/wordprocessingDrawing" xmlns:w10="urn:schemas-microsoft-com:office:word" xmlns:w="http://schemas.openxmlformats.org/wordprocessingml/2006/main" xmlns:w14="http://schemas.microsoft.com/office/word/2010/wordml" xmlns:w15="http://schemas.microsoft.com/office/word/2012/wordml" xmlns:w16cex="http://schemas.microsoft.com/office/word/2018/wordml/cex" xmlns:w16cid="http://schemas.microsoft.com/office/word/2016/wordml/cid" xmlns:w16="http://schemas.microsoft.com/office/word/2018/wordml" xmlns:w16se="http://schemas.microsoft.com/office/word/2015/wordml/symex" xmlns:wpg="http://schemas.microsoft.com/office/word/2010/wordprocessingGroup" xmlns:wpi="http://schemas.microsoft.com/office/word/2010/wordprocessingInk" xmlns:wne="http://schemas.microsoft.com/office/word/2006/wordml" xmlns:wps="http://schemas.microsoft.com/office/word/2010/wordprocessingShape" mc:Ignorable="w14 w15 w16se w16cid w16 w16cex wp14">
   <w:body>
     <w:p>
       <w:pPr>
@@ -66,16 +66,6 @@
         </w:rPr>
         <w:t>haydenwade.com</w:t>
       </w:r>
-    </w:p>
-    <w:p>
-      <w:pPr>
-        <w:spacing w:before="3"/>
-        <w:rPr>
-          <w:rFonts w:ascii="Arial" w:eastAsia="Arial" w:hAnsi="Arial" w:cs="Arial"/>
-          <w:sz w:val="28"/>
-          <w:szCs w:val="28"/>
-        </w:rPr>
-      </w:pPr>
     </w:p>
     <w:p>
       <w:pPr>
@@ -593,7 +583,14 @@
                 <w:rFonts w:ascii="Arial"/>
                 <w:sz w:val="16"/>
               </w:rPr>
-              <w:t>Bootstrap</w:t>
+              <w:t xml:space="preserve">JavaScript, </w:t>
+            </w:r>
+            <w:r>
+              <w:rPr>
+                <w:rFonts w:ascii="Arial"/>
+                <w:sz w:val="16"/>
+              </w:rPr>
+              <w:t>TypeScript</w:t>
             </w:r>
           </w:p>
           <w:p>
@@ -645,21 +642,7 @@
                 <w:rFonts w:ascii="Arial"/>
                 <w:sz w:val="16"/>
               </w:rPr>
-              <w:t>Java</w:t>
-            </w:r>
-            <w:r>
-              <w:rPr>
-                <w:rFonts w:ascii="Arial"/>
-                <w:sz w:val="16"/>
-              </w:rPr>
-              <w:t>S</w:t>
-            </w:r>
-            <w:r>
-              <w:rPr>
-                <w:rFonts w:ascii="Arial"/>
-                <w:sz w:val="16"/>
-              </w:rPr>
-              <w:t>cript</w:t>
+              <w:t>Node.js</w:t>
             </w:r>
           </w:p>
         </w:tc>
@@ -768,6 +751,13 @@
               </w:rPr>
               <w:t>SQL</w:t>
             </w:r>
+            <w:r>
+              <w:rPr>
+                <w:rFonts w:ascii="Arial"/>
+                <w:sz w:val="16"/>
+              </w:rPr>
+              <w:t>, NoSQL</w:t>
+            </w:r>
           </w:p>
         </w:tc>
         <w:tc>
@@ -816,6 +806,13 @@
                 <w:rFonts w:ascii="Arial"/>
                 <w:sz w:val="16"/>
               </w:rPr>
+              <w:t>, Heroku</w:t>
+            </w:r>
+            <w:r>
+              <w:rPr>
+                <w:rFonts w:ascii="Arial"/>
+                <w:sz w:val="16"/>
+              </w:rPr>
               <w:t xml:space="preserve"> </w:t>
             </w:r>
           </w:p>
@@ -843,7 +840,15 @@
                 <w:sz w:val="16"/>
                 <w:szCs w:val="16"/>
               </w:rPr>
-              <w:t>Azure DevOps, Azure Pipelines</w:t>
+              <w:t>CI/CD</w:t>
+            </w:r>
+            <w:r>
+              <w:rPr>
+                <w:rFonts w:ascii="Arial" w:eastAsia="Arial" w:hAnsi="Arial" w:cs="Arial"/>
+                <w:sz w:val="16"/>
+                <w:szCs w:val="16"/>
+              </w:rPr>
+              <w:t xml:space="preserve"> Pipelines</w:t>
             </w:r>
           </w:p>
           <w:p>
@@ -913,7 +918,7 @@
                 <w:spacing w:val="-1"/>
                 <w:sz w:val="16"/>
               </w:rPr>
-              <w:t>Node.js</w:t>
+              <w:t>Enzyme, Jest</w:t>
             </w:r>
           </w:p>
           <w:p>
@@ -939,7 +944,7 @@
                 <w:rFonts w:ascii="Arial"/>
                 <w:sz w:val="16"/>
               </w:rPr>
-              <w:t xml:space="preserve">Enzyme, Jest </w:t>
+              <w:t>Puppeteer, Protractor</w:t>
             </w:r>
           </w:p>
           <w:p>
@@ -965,7 +970,7 @@
                 <w:rFonts w:ascii="Arial"/>
                 <w:sz w:val="16"/>
               </w:rPr>
-              <w:t>Nightwatch.js, Protractor</w:t>
+              <w:t>Terraform</w:t>
             </w:r>
           </w:p>
         </w:tc>
@@ -1002,7 +1007,7 @@
                 <w:sz w:val="16"/>
                 <w:szCs w:val="16"/>
               </w:rPr>
-              <w:t>ServiceStack</w:t>
+              <w:t>Bootstrap</w:t>
             </w:r>
           </w:p>
           <w:p>
@@ -1108,38 +1113,15 @@
                 <w:szCs w:val="16"/>
               </w:rPr>
             </w:pPr>
+            <w:proofErr w:type="spellStart"/>
             <w:r>
               <w:rPr>
                 <w:rFonts w:ascii="Arial"/>
                 <w:sz w:val="16"/>
               </w:rPr>
-              <w:t>C++, Assembly</w:t>
+              <w:t>ServiceStack</w:t>
             </w:r>
-          </w:p>
-          <w:p>
-            <w:pPr>
-              <w:pStyle w:val="ListParagraph"/>
-              <w:numPr>
-                <w:ilvl w:val="0"/>
-                <w:numId w:val="1"/>
-              </w:numPr>
-              <w:tabs>
-                <w:tab w:val="left" w:pos="419"/>
-              </w:tabs>
-              <w:spacing w:before="9"/>
-              <w:rPr>
-                <w:rFonts w:ascii="Arial" w:eastAsia="Arial" w:hAnsi="Arial" w:cs="Arial"/>
-                <w:sz w:val="16"/>
-                <w:szCs w:val="16"/>
-              </w:rPr>
-            </w:pPr>
-            <w:r>
-              <w:rPr>
-                <w:rFonts w:ascii="Arial"/>
-                <w:sz w:val="16"/>
-              </w:rPr>
-              <w:t>Java</w:t>
-            </w:r>
+            <w:proofErr w:type="spellEnd"/>
           </w:p>
         </w:tc>
       </w:tr>
@@ -1162,11 +1144,14 @@
         </w:tabs>
         <w:spacing w:before="77"/>
         <w:ind w:left="100"/>
-      </w:pPr>
-      <w:r>
         <w:rPr>
           <w:spacing w:val="18"/>
         </w:rPr>
+      </w:pPr>
+      <w:r>
+        <w:rPr>
+          <w:spacing w:val="18"/>
+        </w:rPr>
         <w:t>EXPERIENCE</w:t>
       </w:r>
       <w:r>
@@ -1177,15 +1162,15 @@
       </w:r>
       <w:r>
         <w:rPr>
+          <w:spacing w:val="18"/>
+        </w:rPr>
+        <w:t xml:space="preserve">FULL STACK </w:t>
+      </w:r>
+      <w:r>
+        <w:rPr>
           <w:spacing w:val="16"/>
         </w:rPr>
-        <w:t>SOFTWARE ENGINEER II - NAVISPHERE VISION</w:t>
-      </w:r>
-      <w:r>
-        <w:rPr>
-          <w:spacing w:val="16"/>
-        </w:rPr>
-        <w:t xml:space="preserve"> TEAM</w:t>
+        <w:t>SOFTWARE ENGINEER</w:t>
       </w:r>
     </w:p>
     <w:p>
@@ -1203,25 +1188,405 @@
           <w:b/>
           <w:bCs/>
         </w:rPr>
-        <w:t xml:space="preserve">C.H. Robinson, Eden Prairie, Minnesota, January 2018 </w:t>
+        <w:t>Alula, St. Paul</w:t>
       </w:r>
       <w:r>
         <w:rPr>
           <w:b/>
           <w:bCs/>
         </w:rPr>
-        <w:t>–</w:t>
+        <w:t xml:space="preserve">, Minnesota, </w:t>
       </w:r>
       <w:r>
         <w:rPr>
           <w:b/>
           <w:bCs/>
         </w:rPr>
+        <w:t>September</w:t>
+      </w:r>
+      <w:r>
+        <w:rPr>
+          <w:b/>
+          <w:bCs/>
+        </w:rPr>
+        <w:t xml:space="preserve"> 201</w:t>
+      </w:r>
+      <w:r>
+        <w:rPr>
+          <w:b/>
+          <w:bCs/>
+        </w:rPr>
+        <w:t>9</w:t>
+      </w:r>
+      <w:r>
+        <w:rPr>
+          <w:b/>
+          <w:bCs/>
+        </w:rPr>
+        <w:t xml:space="preserve"> </w:t>
+      </w:r>
+      <w:r>
+        <w:rPr>
+          <w:b/>
+          <w:bCs/>
+        </w:rPr>
+        <w:t>–</w:t>
+      </w:r>
+      <w:r>
+        <w:rPr>
+          <w:b/>
+          <w:bCs/>
+        </w:rPr>
         <w:t xml:space="preserve"> Current</w:t>
       </w:r>
     </w:p>
     <w:p>
       <w:pPr>
+        <w:pStyle w:val="Heading1"/>
+        <w:tabs>
+          <w:tab w:val="left" w:pos="2259"/>
+        </w:tabs>
+        <w:spacing w:before="77"/>
+        <w:ind w:left="2259"/>
+        <w:rPr>
+          <w:sz w:val="16"/>
+          <w:szCs w:val="16"/>
+        </w:rPr>
+      </w:pPr>
+      <w:r>
+        <w:rPr>
+          <w:sz w:val="16"/>
+          <w:szCs w:val="16"/>
+        </w:rPr>
+        <w:t xml:space="preserve">Architected and implemented new IoT data pipeline for organization using </w:t>
+      </w:r>
+      <w:r>
+        <w:rPr>
+          <w:b/>
+          <w:bCs/>
+          <w:sz w:val="16"/>
+          <w:szCs w:val="16"/>
+        </w:rPr>
+        <w:t>Amazon MSK</w:t>
+      </w:r>
+      <w:r>
+        <w:rPr>
+          <w:sz w:val="16"/>
+          <w:szCs w:val="16"/>
+        </w:rPr>
+        <w:t xml:space="preserve"> (</w:t>
+      </w:r>
+      <w:r>
+        <w:rPr>
+          <w:b/>
+          <w:bCs/>
+          <w:sz w:val="16"/>
+          <w:szCs w:val="16"/>
+        </w:rPr>
+        <w:t>Kafka</w:t>
+      </w:r>
+      <w:r>
+        <w:rPr>
+          <w:sz w:val="16"/>
+          <w:szCs w:val="16"/>
+        </w:rPr>
+        <w:t xml:space="preserve">), wrote Terraform automation scripts to deploy necessary infrastructure for both the Kafka cluster and consumer ECS cluster. Utilized </w:t>
+      </w:r>
+      <w:r>
+        <w:rPr>
+          <w:b/>
+          <w:bCs/>
+          <w:sz w:val="16"/>
+          <w:szCs w:val="16"/>
+        </w:rPr>
+        <w:t>Terraform</w:t>
+      </w:r>
+      <w:r>
+        <w:rPr>
+          <w:sz w:val="16"/>
+          <w:szCs w:val="16"/>
+        </w:rPr>
+        <w:t xml:space="preserve"> to build new monitoring platform for organization, consisting of </w:t>
+      </w:r>
+      <w:r>
+        <w:rPr>
+          <w:b/>
+          <w:bCs/>
+          <w:sz w:val="16"/>
+          <w:szCs w:val="16"/>
+        </w:rPr>
+        <w:t>Prometheus</w:t>
+      </w:r>
+      <w:r>
+        <w:rPr>
+          <w:sz w:val="16"/>
+          <w:szCs w:val="16"/>
+        </w:rPr>
+        <w:t xml:space="preserve"> and </w:t>
+      </w:r>
+      <w:r>
+        <w:rPr>
+          <w:b/>
+          <w:bCs/>
+          <w:sz w:val="16"/>
+          <w:szCs w:val="16"/>
+        </w:rPr>
+        <w:t>Grafana</w:t>
+      </w:r>
+      <w:r>
+        <w:rPr>
+          <w:sz w:val="16"/>
+          <w:szCs w:val="16"/>
+        </w:rPr>
+        <w:t>, hosted and deployed in AWS. Enhanced and maintained multiple responsive web applications for home automation and smart security platform. Designed, implemented, and tested conditional rendering pattern to facilitate higher application maintainability and scalability (</w:t>
+      </w:r>
+      <w:r>
+        <w:rPr>
+          <w:b/>
+          <w:bCs/>
+          <w:sz w:val="16"/>
+          <w:szCs w:val="16"/>
+        </w:rPr>
+        <w:t>Angular</w:t>
+      </w:r>
+      <w:r>
+        <w:rPr>
+          <w:sz w:val="16"/>
+          <w:szCs w:val="16"/>
+        </w:rPr>
+        <w:t xml:space="preserve"> and </w:t>
+      </w:r>
+      <w:r>
+        <w:rPr>
+          <w:b/>
+          <w:bCs/>
+          <w:sz w:val="16"/>
+          <w:szCs w:val="16"/>
+        </w:rPr>
+        <w:t>React</w:t>
+      </w:r>
+      <w:r>
+        <w:rPr>
+          <w:sz w:val="16"/>
+          <w:szCs w:val="16"/>
+        </w:rPr>
+        <w:t xml:space="preserve"> compatible). Enhanced and maintained </w:t>
+      </w:r>
+      <w:r>
+        <w:rPr>
+          <w:b/>
+          <w:bCs/>
+          <w:sz w:val="16"/>
+          <w:szCs w:val="16"/>
+        </w:rPr>
+        <w:t>TypeScript</w:t>
+      </w:r>
+      <w:r>
+        <w:rPr>
+          <w:sz w:val="16"/>
+          <w:szCs w:val="16"/>
+        </w:rPr>
+        <w:t xml:space="preserve"> library to provide reusable code for multiple applications. Led security initiatives by planning, analyzing, and architecting solutions across web and platform teams. Worked with remote team to gain system knowledge and build proof of concept using </w:t>
+      </w:r>
+      <w:r>
+        <w:rPr>
+          <w:b/>
+          <w:bCs/>
+          <w:sz w:val="16"/>
+          <w:szCs w:val="16"/>
+        </w:rPr>
+        <w:t>Ruby on Rails</w:t>
+      </w:r>
+      <w:r>
+        <w:rPr>
+          <w:sz w:val="16"/>
+          <w:szCs w:val="16"/>
+        </w:rPr>
+        <w:t xml:space="preserve">. Built out initial patterns and code base for consumer web application using </w:t>
+      </w:r>
+      <w:r>
+        <w:rPr>
+          <w:b/>
+          <w:bCs/>
+          <w:sz w:val="16"/>
+          <w:szCs w:val="16"/>
+        </w:rPr>
+        <w:t>React.js</w:t>
+      </w:r>
+      <w:r>
+        <w:rPr>
+          <w:sz w:val="16"/>
+          <w:szCs w:val="16"/>
+        </w:rPr>
+        <w:t xml:space="preserve"> and </w:t>
+      </w:r>
+      <w:r>
+        <w:rPr>
+          <w:b/>
+          <w:bCs/>
+          <w:sz w:val="16"/>
+          <w:szCs w:val="16"/>
+        </w:rPr>
+        <w:t>Redux</w:t>
+      </w:r>
+      <w:r>
+        <w:rPr>
+          <w:sz w:val="16"/>
+          <w:szCs w:val="16"/>
+        </w:rPr>
+        <w:t xml:space="preserve">. Migrated features to new smart security platform to retire old application. Enhanced CI/CD pipeline with automated deployments. Implemented chat bot to facilitate QA processes using the </w:t>
+      </w:r>
+      <w:proofErr w:type="spellStart"/>
+      <w:r>
+        <w:rPr>
+          <w:b/>
+          <w:bCs/>
+          <w:sz w:val="16"/>
+          <w:szCs w:val="16"/>
+        </w:rPr>
+        <w:t>Hubot</w:t>
+      </w:r>
+      <w:proofErr w:type="spellEnd"/>
+      <w:r>
+        <w:rPr>
+          <w:sz w:val="16"/>
+          <w:szCs w:val="16"/>
+        </w:rPr>
+        <w:t xml:space="preserve"> framework. Primary code utilization included React.js, Redux, TypeScript, Angular, JavaScript, Ruby on Rails, Postgres, Puppeteer, Enzyme, Jest, and Terraform. Amazon Web Services: ECS </w:t>
+      </w:r>
+      <w:proofErr w:type="spellStart"/>
+      <w:r>
+        <w:rPr>
+          <w:sz w:val="16"/>
+          <w:szCs w:val="16"/>
+        </w:rPr>
+        <w:t>Fargate</w:t>
+      </w:r>
+      <w:proofErr w:type="spellEnd"/>
+      <w:r>
+        <w:rPr>
+          <w:sz w:val="16"/>
+          <w:szCs w:val="16"/>
+        </w:rPr>
+        <w:t xml:space="preserve">, MSK, ECR, EC2 (VPC, ALB, </w:t>
+      </w:r>
+      <w:proofErr w:type="spellStart"/>
+      <w:r>
+        <w:rPr>
+          <w:sz w:val="16"/>
+          <w:szCs w:val="16"/>
+        </w:rPr>
+        <w:t>etc</w:t>
+      </w:r>
+      <w:proofErr w:type="spellEnd"/>
+      <w:r>
+        <w:rPr>
+          <w:sz w:val="16"/>
+          <w:szCs w:val="16"/>
+        </w:rPr>
+        <w:t xml:space="preserve">), S3, EFS, and </w:t>
+      </w:r>
+      <w:proofErr w:type="spellStart"/>
+      <w:r>
+        <w:rPr>
+          <w:sz w:val="16"/>
+          <w:szCs w:val="16"/>
+        </w:rPr>
+        <w:t>CodePipeline</w:t>
+      </w:r>
+      <w:proofErr w:type="spellEnd"/>
+      <w:r>
+        <w:rPr>
+          <w:sz w:val="16"/>
+          <w:szCs w:val="16"/>
+        </w:rPr>
+        <w:t>.</w:t>
+      </w:r>
+    </w:p>
+    <w:p>
+      <w:pPr>
+        <w:pStyle w:val="Heading1"/>
+        <w:tabs>
+          <w:tab w:val="left" w:pos="2259"/>
+        </w:tabs>
+        <w:spacing w:before="77"/>
+        <w:ind w:left="2259"/>
+        <w:rPr>
+          <w:spacing w:val="16"/>
+          <w:sz w:val="16"/>
+          <w:szCs w:val="16"/>
+        </w:rPr>
+      </w:pPr>
+    </w:p>
+    <w:p>
+      <w:pPr>
+        <w:pStyle w:val="Heading1"/>
+        <w:tabs>
+          <w:tab w:val="left" w:pos="2259"/>
+        </w:tabs>
+        <w:spacing w:before="77"/>
+        <w:ind w:left="100"/>
+      </w:pPr>
+      <w:r>
+        <w:rPr>
+          <w:spacing w:val="16"/>
+        </w:rPr>
+        <w:tab/>
+      </w:r>
+      <w:r>
+        <w:rPr>
+          <w:spacing w:val="16"/>
+        </w:rPr>
+        <w:t>SOFTWARE ENGINEER II - NAVISPHERE VISION</w:t>
+      </w:r>
+      <w:r>
+        <w:rPr>
+          <w:spacing w:val="16"/>
+        </w:rPr>
+        <w:t xml:space="preserve"> TEAM</w:t>
+      </w:r>
+    </w:p>
+    <w:p>
+      <w:pPr>
+        <w:pStyle w:val="BodyText"/>
+        <w:spacing w:before="76" w:line="269" w:lineRule="auto"/>
+        <w:ind w:right="59"/>
+        <w:rPr>
+          <w:b/>
+          <w:bCs/>
+        </w:rPr>
+      </w:pPr>
+      <w:r>
+        <w:rPr>
+          <w:b/>
+          <w:bCs/>
+        </w:rPr>
+        <w:t xml:space="preserve">C.H. Robinson, Eden Prairie, Minnesota, January 2018 </w:t>
+      </w:r>
+      <w:r>
+        <w:rPr>
+          <w:b/>
+          <w:bCs/>
+        </w:rPr>
+        <w:t>–</w:t>
+      </w:r>
+      <w:r>
+        <w:rPr>
+          <w:b/>
+          <w:bCs/>
+        </w:rPr>
+        <w:t xml:space="preserve"> </w:t>
+      </w:r>
+      <w:r>
+        <w:rPr>
+          <w:b/>
+          <w:bCs/>
+        </w:rPr>
+        <w:t>August 2019</w:t>
+      </w:r>
+    </w:p>
+    <w:p>
+      <w:pPr>
         <w:spacing w:before="11"/>
         <w:ind w:left="2260"/>
         <w:rPr>
@@ -1276,7 +1641,41 @@
           <w:sz w:val="16"/>
           <w:szCs w:val="16"/>
         </w:rPr>
-        <w:t xml:space="preserve">Organized and lead team of 5 engineers to build custom Alexa Skill and presented it to c-level executives, received budget to expand </w:t>
+        <w:t xml:space="preserve">Organized and </w:t>
+      </w:r>
+      <w:r>
+        <w:rPr>
+          <w:rFonts w:ascii="Arial" w:eastAsia="Arial" w:hAnsi="Arial"/>
+          <w:sz w:val="16"/>
+          <w:szCs w:val="16"/>
+        </w:rPr>
+        <w:t>led</w:t>
+      </w:r>
+      <w:r>
+        <w:rPr>
+          <w:rFonts w:ascii="Arial" w:eastAsia="Arial" w:hAnsi="Arial"/>
+          <w:sz w:val="16"/>
+          <w:szCs w:val="16"/>
+        </w:rPr>
+        <w:t xml:space="preserve"> team of 5 engineers to build custom </w:t>
+      </w:r>
+      <w:r>
+        <w:rPr>
+          <w:rFonts w:ascii="Arial" w:eastAsia="Arial" w:hAnsi="Arial"/>
+          <w:b/>
+          <w:bCs/>
+          <w:sz w:val="16"/>
+          <w:szCs w:val="16"/>
+        </w:rPr>
+        <w:t>Alexa Skill</w:t>
+      </w:r>
+      <w:r>
+        <w:rPr>
+          <w:rFonts w:ascii="Arial" w:eastAsia="Arial" w:hAnsi="Arial"/>
+          <w:sz w:val="16"/>
+          <w:szCs w:val="16"/>
+        </w:rPr>
+        <w:t xml:space="preserve"> and presented it to c-level executives, received budget to expand </w:t>
       </w:r>
       <w:r>
         <w:rPr>
@@ -1549,7 +1948,59 @@
           <w:sz w:val="16"/>
           <w:szCs w:val="16"/>
         </w:rPr>
-        <w:t xml:space="preserve">data from enterprise service bus. </w:t>
+        <w:t>data from enterprise service bus</w:t>
+      </w:r>
+      <w:r>
+        <w:rPr>
+          <w:rFonts w:ascii="Arial" w:eastAsia="Arial" w:hAnsi="Arial"/>
+          <w:sz w:val="16"/>
+          <w:szCs w:val="16"/>
+        </w:rPr>
+        <w:t xml:space="preserve"> (</w:t>
+      </w:r>
+      <w:r>
+        <w:rPr>
+          <w:rFonts w:ascii="Arial" w:eastAsia="Arial" w:hAnsi="Arial"/>
+          <w:b/>
+          <w:bCs/>
+          <w:sz w:val="16"/>
+          <w:szCs w:val="16"/>
+        </w:rPr>
+        <w:t>RabbitMQ</w:t>
+      </w:r>
+      <w:r>
+        <w:rPr>
+          <w:rFonts w:ascii="Arial" w:eastAsia="Arial" w:hAnsi="Arial"/>
+          <w:sz w:val="16"/>
+          <w:szCs w:val="16"/>
+        </w:rPr>
+        <w:t xml:space="preserve">, </w:t>
+      </w:r>
+      <w:r>
+        <w:rPr>
+          <w:rFonts w:ascii="Arial" w:eastAsia="Arial" w:hAnsi="Arial"/>
+          <w:b/>
+          <w:bCs/>
+          <w:sz w:val="16"/>
+          <w:szCs w:val="16"/>
+        </w:rPr>
+        <w:t>Kafka</w:t>
+      </w:r>
+      <w:r>
+        <w:rPr>
+          <w:rFonts w:ascii="Arial" w:eastAsia="Arial" w:hAnsi="Arial"/>
+          <w:sz w:val="16"/>
+          <w:szCs w:val="16"/>
+        </w:rPr>
+        <w:t>)</w:t>
+      </w:r>
+      <w:r>
+        <w:rPr>
+          <w:rFonts w:ascii="Arial" w:eastAsia="Arial" w:hAnsi="Arial"/>
+          <w:sz w:val="16"/>
+          <w:szCs w:val="16"/>
+        </w:rPr>
+        <w:t xml:space="preserve">. </w:t>
       </w:r>
       <w:r>
         <w:rPr>
@@ -1573,23 +2024,115 @@
           <w:sz w:val="16"/>
           <w:szCs w:val="16"/>
         </w:rPr>
-        <w:t xml:space="preserve"> team to migrate our application to the cloud (Azure). </w:t>
-      </w:r>
-      <w:r>
-        <w:rPr>
-          <w:rFonts w:ascii="Arial" w:eastAsia="Arial" w:hAnsi="Arial"/>
-          <w:sz w:val="16"/>
-          <w:szCs w:val="16"/>
-        </w:rPr>
-        <w:t xml:space="preserve">Rewrote application from AngularJS to React.js with Redux. </w:t>
-      </w:r>
-      <w:r>
-        <w:rPr>
-          <w:rFonts w:ascii="Arial" w:eastAsia="Arial" w:hAnsi="Arial"/>
-          <w:sz w:val="16"/>
-          <w:szCs w:val="16"/>
-        </w:rPr>
-        <w:t xml:space="preserve">Built npm package to support authentication and authorization that is used across all </w:t>
+        <w:t xml:space="preserve"> team to migrate our application to the cloud (</w:t>
+      </w:r>
+      <w:r>
+        <w:rPr>
+          <w:rFonts w:ascii="Arial" w:eastAsia="Arial" w:hAnsi="Arial"/>
+          <w:b/>
+          <w:bCs/>
+          <w:sz w:val="16"/>
+          <w:szCs w:val="16"/>
+        </w:rPr>
+        <w:t>Azure</w:t>
+      </w:r>
+      <w:r>
+        <w:rPr>
+          <w:rFonts w:ascii="Arial" w:eastAsia="Arial" w:hAnsi="Arial"/>
+          <w:sz w:val="16"/>
+          <w:szCs w:val="16"/>
+        </w:rPr>
+        <w:t xml:space="preserve">). </w:t>
+      </w:r>
+      <w:r>
+        <w:rPr>
+          <w:rFonts w:ascii="Arial" w:eastAsia="Arial" w:hAnsi="Arial"/>
+          <w:sz w:val="16"/>
+          <w:szCs w:val="16"/>
+        </w:rPr>
+        <w:t xml:space="preserve">Rewrote application from </w:t>
+      </w:r>
+      <w:r>
+        <w:rPr>
+          <w:rFonts w:ascii="Arial" w:eastAsia="Arial" w:hAnsi="Arial"/>
+          <w:b/>
+          <w:bCs/>
+          <w:sz w:val="16"/>
+          <w:szCs w:val="16"/>
+        </w:rPr>
+        <w:t>AngularJS</w:t>
+      </w:r>
+      <w:r>
+        <w:rPr>
+          <w:rFonts w:ascii="Arial" w:eastAsia="Arial" w:hAnsi="Arial"/>
+          <w:sz w:val="16"/>
+          <w:szCs w:val="16"/>
+        </w:rPr>
+        <w:t xml:space="preserve"> to </w:t>
+      </w:r>
+      <w:r>
+        <w:rPr>
+          <w:rFonts w:ascii="Arial" w:eastAsia="Arial" w:hAnsi="Arial"/>
+          <w:b/>
+          <w:bCs/>
+          <w:sz w:val="16"/>
+          <w:szCs w:val="16"/>
+        </w:rPr>
+        <w:t>React.js</w:t>
+      </w:r>
+      <w:r>
+        <w:rPr>
+          <w:rFonts w:ascii="Arial" w:eastAsia="Arial" w:hAnsi="Arial"/>
+          <w:sz w:val="16"/>
+          <w:szCs w:val="16"/>
+        </w:rPr>
+        <w:t xml:space="preserve"> with </w:t>
+      </w:r>
+      <w:r>
+        <w:rPr>
+          <w:rFonts w:ascii="Arial" w:eastAsia="Arial" w:hAnsi="Arial"/>
+          <w:b/>
+          <w:bCs/>
+          <w:sz w:val="16"/>
+          <w:szCs w:val="16"/>
+        </w:rPr>
+        <w:t>Redux</w:t>
+      </w:r>
+      <w:r>
+        <w:rPr>
+          <w:rFonts w:ascii="Arial" w:eastAsia="Arial" w:hAnsi="Arial"/>
+          <w:sz w:val="16"/>
+          <w:szCs w:val="16"/>
+        </w:rPr>
+        <w:t xml:space="preserve">. </w:t>
+      </w:r>
+      <w:r>
+        <w:rPr>
+          <w:rFonts w:ascii="Arial" w:eastAsia="Arial" w:hAnsi="Arial"/>
+          <w:sz w:val="16"/>
+          <w:szCs w:val="16"/>
+        </w:rPr>
+        <w:t xml:space="preserve">Built </w:t>
+      </w:r>
+      <w:proofErr w:type="spellStart"/>
+      <w:r>
+        <w:rPr>
+          <w:rFonts w:ascii="Arial" w:eastAsia="Arial" w:hAnsi="Arial"/>
+          <w:b/>
+          <w:bCs/>
+          <w:sz w:val="16"/>
+          <w:szCs w:val="16"/>
+        </w:rPr>
+        <w:t>npm</w:t>
+      </w:r>
+      <w:proofErr w:type="spellEnd"/>
+      <w:r>
+        <w:rPr>
+          <w:rFonts w:ascii="Arial" w:eastAsia="Arial" w:hAnsi="Arial"/>
+          <w:sz w:val="16"/>
+          <w:szCs w:val="16"/>
+        </w:rPr>
+        <w:t xml:space="preserve"> package to support authentication and authorization that is used across all </w:t>
       </w:r>
       <w:r>
         <w:rPr>
@@ -1631,8 +2174,6 @@
         </w:rPr>
         <w:t>engineers</w:t>
       </w:r>
-      <w:bookmarkStart w:id="0" w:name="_GoBack"/>
-      <w:bookmarkEnd w:id="0"/>
       <w:r>
         <w:rPr>
           <w:rFonts w:ascii="Arial" w:eastAsia="Arial" w:hAnsi="Arial"/>
@@ -1647,7 +2188,23 @@
           <w:sz w:val="16"/>
           <w:szCs w:val="16"/>
         </w:rPr>
-        <w:t>Improved teams interview process for multiple roles (SE, BA, QA, PM) and lead technical phone screens and on-site interviews</w:t>
+        <w:t xml:space="preserve">Improved teams interview process for multiple roles (SE, BA, QA, PM) and </w:t>
+      </w:r>
+      <w:r>
+        <w:rPr>
+          <w:rFonts w:ascii="Arial" w:eastAsia="Arial" w:hAnsi="Arial"/>
+          <w:sz w:val="16"/>
+          <w:szCs w:val="16"/>
+        </w:rPr>
+        <w:t>led</w:t>
+      </w:r>
+      <w:r>
+        <w:rPr>
+          <w:rFonts w:ascii="Arial" w:eastAsia="Arial" w:hAnsi="Arial"/>
+          <w:sz w:val="16"/>
+          <w:szCs w:val="16"/>
+        </w:rPr>
+        <w:t xml:space="preserve"> technical phone screens and on-site interviews</w:t>
       </w:r>
       <w:r>
         <w:rPr>
@@ -1783,7 +2340,25 @@
           <w:sz w:val="16"/>
           <w:szCs w:val="16"/>
         </w:rPr>
-        <w:t xml:space="preserve"> (ServiceStack)</w:t>
+        <w:t xml:space="preserve"> (</w:t>
+      </w:r>
+      <w:proofErr w:type="spellStart"/>
+      <w:r>
+        <w:rPr>
+          <w:rFonts w:ascii="Arial" w:eastAsia="Arial" w:hAnsi="Arial"/>
+          <w:sz w:val="16"/>
+          <w:szCs w:val="16"/>
+        </w:rPr>
+        <w:t>ServiceStack</w:t>
+      </w:r>
+      <w:proofErr w:type="spellEnd"/>
+      <w:r>
+        <w:rPr>
+          <w:rFonts w:ascii="Arial" w:eastAsia="Arial" w:hAnsi="Arial"/>
+          <w:sz w:val="16"/>
+          <w:szCs w:val="16"/>
+        </w:rPr>
+        <w:t>)</w:t>
       </w:r>
       <w:r>
         <w:rPr>
@@ -1873,7 +2448,153 @@
           <w:sz w:val="16"/>
           <w:szCs w:val="16"/>
         </w:rPr>
-        <w:t>Worked on a team of 5 to design and implement micro-services to send and receive messages from U.S. Customs (ABI CATAIR). Refactored Pre-Arrival Processing System (PAPS) Angular web application with a responsive, mobile first design to enhance UX across wide range of devices used by truck drivers. Contributed to team of ~20 developers by leading Angular training sessions, being DevOps Advocate, and defining code standards for web applications. Built nuget package to support Role Based Access Control (RBAC) using Auth0 and ServiceStack request attributes and plugins. Built shared Angular component library using npm. Leveraged unit tests and automated acceptance(e2e) tests to ensure code quality via CI/CD pipeline. Mentored interns as part of the Intern Program Committee. Primary code utilization included HTML5, Bootstrap, Angular, Protractor.js, Jasmine, C#, ServiceStack, and SQL.</w:t>
+        <w:t xml:space="preserve">Worked on a team of 5 to design and implement micro-services to send and receive messages from U.S. Customs (ABI CATAIR). Refactored Pre-Arrival Processing System (PAPS) Angular web application with a responsive, mobile first design to enhance UX across wide range of devices used by truck drivers. Contributed to team of ~20 developers by leading </w:t>
+      </w:r>
+      <w:r>
+        <w:rPr>
+          <w:rFonts w:ascii="Arial" w:eastAsia="Arial" w:hAnsi="Arial"/>
+          <w:b/>
+          <w:bCs/>
+          <w:spacing w:val="-1"/>
+          <w:sz w:val="16"/>
+          <w:szCs w:val="16"/>
+        </w:rPr>
+        <w:t>Angular</w:t>
+      </w:r>
+      <w:r>
+        <w:rPr>
+          <w:rFonts w:ascii="Arial" w:eastAsia="Arial" w:hAnsi="Arial"/>
+          <w:spacing w:val="-1"/>
+          <w:sz w:val="16"/>
+          <w:szCs w:val="16"/>
+        </w:rPr>
+        <w:t xml:space="preserve"> training sessions, being DevOps Advocate, and defining code standards for web applications. Built </w:t>
+      </w:r>
+      <w:proofErr w:type="spellStart"/>
+      <w:r>
+        <w:rPr>
+          <w:rFonts w:ascii="Arial" w:eastAsia="Arial" w:hAnsi="Arial"/>
+          <w:b/>
+          <w:bCs/>
+          <w:spacing w:val="-1"/>
+          <w:sz w:val="16"/>
+          <w:szCs w:val="16"/>
+        </w:rPr>
+        <w:t>nuget</w:t>
+      </w:r>
+      <w:proofErr w:type="spellEnd"/>
+      <w:r>
+        <w:rPr>
+          <w:rFonts w:ascii="Arial" w:eastAsia="Arial" w:hAnsi="Arial"/>
+          <w:spacing w:val="-1"/>
+          <w:sz w:val="16"/>
+          <w:szCs w:val="16"/>
+        </w:rPr>
+        <w:t xml:space="preserve"> package to support Role Based Access Control (RBAC) using </w:t>
+      </w:r>
+      <w:r>
+        <w:rPr>
+          <w:rFonts w:ascii="Arial" w:eastAsia="Arial" w:hAnsi="Arial"/>
+          <w:b/>
+          <w:bCs/>
+          <w:spacing w:val="-1"/>
+          <w:sz w:val="16"/>
+          <w:szCs w:val="16"/>
+        </w:rPr>
+        <w:t>Auth0</w:t>
+      </w:r>
+      <w:r>
+        <w:rPr>
+          <w:rFonts w:ascii="Arial" w:eastAsia="Arial" w:hAnsi="Arial"/>
+          <w:spacing w:val="-1"/>
+          <w:sz w:val="16"/>
+          <w:szCs w:val="16"/>
+        </w:rPr>
+        <w:t xml:space="preserve"> and </w:t>
+      </w:r>
+      <w:proofErr w:type="spellStart"/>
+      <w:r>
+        <w:rPr>
+          <w:rFonts w:ascii="Arial" w:eastAsia="Arial" w:hAnsi="Arial"/>
+          <w:b/>
+          <w:bCs/>
+          <w:spacing w:val="-1"/>
+          <w:sz w:val="16"/>
+          <w:szCs w:val="16"/>
+        </w:rPr>
+        <w:t>ServiceStack</w:t>
+      </w:r>
+      <w:proofErr w:type="spellEnd"/>
+      <w:r>
+        <w:rPr>
+          <w:rFonts w:ascii="Arial" w:eastAsia="Arial" w:hAnsi="Arial"/>
+          <w:spacing w:val="-1"/>
+          <w:sz w:val="16"/>
+          <w:szCs w:val="16"/>
+        </w:rPr>
+        <w:t xml:space="preserve"> request attributes and plugins. Built shared </w:t>
+      </w:r>
+      <w:r>
+        <w:rPr>
+          <w:rFonts w:ascii="Arial" w:eastAsia="Arial" w:hAnsi="Arial"/>
+          <w:b/>
+          <w:bCs/>
+          <w:spacing w:val="-1"/>
+          <w:sz w:val="16"/>
+          <w:szCs w:val="16"/>
+        </w:rPr>
+        <w:t>Angular</w:t>
+      </w:r>
+      <w:r>
+        <w:rPr>
+          <w:rFonts w:ascii="Arial" w:eastAsia="Arial" w:hAnsi="Arial"/>
+          <w:spacing w:val="-1"/>
+          <w:sz w:val="16"/>
+          <w:szCs w:val="16"/>
+        </w:rPr>
+        <w:t xml:space="preserve"> component library using </w:t>
+      </w:r>
+      <w:proofErr w:type="spellStart"/>
+      <w:r>
+        <w:rPr>
+          <w:rFonts w:ascii="Arial" w:eastAsia="Arial" w:hAnsi="Arial"/>
+          <w:b/>
+          <w:bCs/>
+          <w:spacing w:val="-1"/>
+          <w:sz w:val="16"/>
+          <w:szCs w:val="16"/>
+        </w:rPr>
+        <w:t>npm</w:t>
+      </w:r>
+      <w:proofErr w:type="spellEnd"/>
+      <w:r>
+        <w:rPr>
+          <w:rFonts w:ascii="Arial" w:eastAsia="Arial" w:hAnsi="Arial"/>
+          <w:spacing w:val="-1"/>
+          <w:sz w:val="16"/>
+          <w:szCs w:val="16"/>
+        </w:rPr>
+        <w:t xml:space="preserve">. Leveraged unit tests and automated acceptance(e2e) tests to ensure code quality via CI/CD pipeline. Mentored interns as part of the Intern Program Committee. Primary code utilization included HTML5, Bootstrap, Angular, Protractor.js, Jasmine, C#, </w:t>
+      </w:r>
+      <w:proofErr w:type="spellStart"/>
+      <w:r>
+        <w:rPr>
+          <w:rFonts w:ascii="Arial" w:eastAsia="Arial" w:hAnsi="Arial"/>
+          <w:spacing w:val="-1"/>
+          <w:sz w:val="16"/>
+          <w:szCs w:val="16"/>
+        </w:rPr>
+        <w:t>ServiceStack</w:t>
+      </w:r>
+      <w:proofErr w:type="spellEnd"/>
+      <w:r>
+        <w:rPr>
+          <w:rFonts w:ascii="Arial" w:eastAsia="Arial" w:hAnsi="Arial"/>
+          <w:spacing w:val="-1"/>
+          <w:sz w:val="16"/>
+          <w:szCs w:val="16"/>
+        </w:rPr>
+        <w:t>, and SQL.</w:t>
       </w:r>
     </w:p>
     <w:p>
@@ -1954,16 +2675,18 @@
           <w:sz w:val="16"/>
           <w:szCs w:val="16"/>
         </w:rPr>
-        <w:t xml:space="preserve">Gathered requirements from users, designed, implemented, and tested web application to support team's software deployment process. Used AngularJS, SQL, ServiceStack, C# to develop web application. </w:t>
-      </w:r>
-      <w:r>
-        <w:rPr>
-          <w:rFonts w:ascii="Arial" w:eastAsia="Arial" w:hAnsi="Arial"/>
+        <w:t xml:space="preserve">Gathered requirements from users, designed, implemented, and tested web application to support team's software deployment process. Used </w:t>
+      </w:r>
+      <w:r>
+        <w:rPr>
+          <w:rFonts w:ascii="Arial" w:eastAsia="Arial" w:hAnsi="Arial"/>
+          <w:b/>
+          <w:bCs/>
           <w:spacing w:val="-2"/>
           <w:sz w:val="16"/>
           <w:szCs w:val="16"/>
         </w:rPr>
-        <w:t xml:space="preserve">Built WPF application to reprocess messages, used by our support team. </w:t>
+        <w:t>AngularJS</w:t>
       </w:r>
       <w:r>
         <w:rPr>
@@ -1972,15 +2695,135 @@
           <w:sz w:val="16"/>
           <w:szCs w:val="16"/>
         </w:rPr>
-        <w:t xml:space="preserve">Worked remotely for half of the internship where I contributed to sprint work along side scrum team. </w:t>
-      </w:r>
-      <w:r>
-        <w:rPr>
-          <w:rFonts w:ascii="Arial" w:eastAsia="Arial" w:hAnsi="Arial"/>
+        <w:t xml:space="preserve">, </w:t>
+      </w:r>
+      <w:r>
+        <w:rPr>
+          <w:rFonts w:ascii="Arial" w:eastAsia="Arial" w:hAnsi="Arial"/>
+          <w:b/>
+          <w:bCs/>
           <w:spacing w:val="-2"/>
           <w:sz w:val="16"/>
           <w:szCs w:val="16"/>
         </w:rPr>
+        <w:t>SQL</w:t>
+      </w:r>
+      <w:r>
+        <w:rPr>
+          <w:rFonts w:ascii="Arial" w:eastAsia="Arial" w:hAnsi="Arial"/>
+          <w:spacing w:val="-2"/>
+          <w:sz w:val="16"/>
+          <w:szCs w:val="16"/>
+        </w:rPr>
+        <w:t xml:space="preserve">, </w:t>
+      </w:r>
+      <w:proofErr w:type="spellStart"/>
+      <w:r>
+        <w:rPr>
+          <w:rFonts w:ascii="Arial" w:eastAsia="Arial" w:hAnsi="Arial"/>
+          <w:b/>
+          <w:bCs/>
+          <w:spacing w:val="-2"/>
+          <w:sz w:val="16"/>
+          <w:szCs w:val="16"/>
+        </w:rPr>
+        <w:t>ServiceStack</w:t>
+      </w:r>
+      <w:proofErr w:type="spellEnd"/>
+      <w:r>
+        <w:rPr>
+          <w:rFonts w:ascii="Arial" w:eastAsia="Arial" w:hAnsi="Arial"/>
+          <w:spacing w:val="-2"/>
+          <w:sz w:val="16"/>
+          <w:szCs w:val="16"/>
+        </w:rPr>
+        <w:t xml:space="preserve">, </w:t>
+      </w:r>
+      <w:r>
+        <w:rPr>
+          <w:rFonts w:ascii="Arial" w:eastAsia="Arial" w:hAnsi="Arial"/>
+          <w:b/>
+          <w:bCs/>
+          <w:spacing w:val="-2"/>
+          <w:sz w:val="16"/>
+          <w:szCs w:val="16"/>
+        </w:rPr>
+        <w:t>C#</w:t>
+      </w:r>
+      <w:r>
+        <w:rPr>
+          <w:rFonts w:ascii="Arial" w:eastAsia="Arial" w:hAnsi="Arial"/>
+          <w:spacing w:val="-2"/>
+          <w:sz w:val="16"/>
+          <w:szCs w:val="16"/>
+        </w:rPr>
+        <w:t xml:space="preserve"> to develop web application. </w:t>
+      </w:r>
+      <w:r>
+        <w:rPr>
+          <w:rFonts w:ascii="Arial" w:eastAsia="Arial" w:hAnsi="Arial"/>
+          <w:spacing w:val="-2"/>
+          <w:sz w:val="16"/>
+          <w:szCs w:val="16"/>
+        </w:rPr>
+        <w:t xml:space="preserve">Built </w:t>
+      </w:r>
+      <w:r>
+        <w:rPr>
+          <w:rFonts w:ascii="Arial" w:eastAsia="Arial" w:hAnsi="Arial"/>
+          <w:b/>
+          <w:bCs/>
+          <w:spacing w:val="-2"/>
+          <w:sz w:val="16"/>
+          <w:szCs w:val="16"/>
+        </w:rPr>
+        <w:t>WPF</w:t>
+      </w:r>
+      <w:r>
+        <w:rPr>
+          <w:rFonts w:ascii="Arial" w:eastAsia="Arial" w:hAnsi="Arial"/>
+          <w:spacing w:val="-2"/>
+          <w:sz w:val="16"/>
+          <w:szCs w:val="16"/>
+        </w:rPr>
+        <w:t xml:space="preserve"> application to reprocess messages, used by our support team. </w:t>
+      </w:r>
+      <w:r>
+        <w:rPr>
+          <w:rFonts w:ascii="Arial" w:eastAsia="Arial" w:hAnsi="Arial"/>
+          <w:spacing w:val="-2"/>
+          <w:sz w:val="16"/>
+          <w:szCs w:val="16"/>
+        </w:rPr>
+        <w:t xml:space="preserve">Worked remotely for half of the internship where I contributed to sprint work </w:t>
+      </w:r>
+      <w:proofErr w:type="spellStart"/>
+      <w:r>
+        <w:rPr>
+          <w:rFonts w:ascii="Arial" w:eastAsia="Arial" w:hAnsi="Arial"/>
+          <w:spacing w:val="-2"/>
+          <w:sz w:val="16"/>
+          <w:szCs w:val="16"/>
+        </w:rPr>
+        <w:t>along side</w:t>
+      </w:r>
+      <w:proofErr w:type="spellEnd"/>
+      <w:r>
+        <w:rPr>
+          <w:rFonts w:ascii="Arial" w:eastAsia="Arial" w:hAnsi="Arial"/>
+          <w:spacing w:val="-2"/>
+          <w:sz w:val="16"/>
+          <w:szCs w:val="16"/>
+        </w:rPr>
+        <w:t xml:space="preserve"> scrum team. </w:t>
+      </w:r>
+      <w:r>
+        <w:rPr>
+          <w:rFonts w:ascii="Arial" w:eastAsia="Arial" w:hAnsi="Arial"/>
+          <w:spacing w:val="-2"/>
+          <w:sz w:val="16"/>
+          <w:szCs w:val="16"/>
+        </w:rPr>
         <w:t>Sprint work included enhancing and maintain</w:t>
       </w:r>
       <w:r>
@@ -1999,7 +2842,27 @@
           <w:sz w:val="16"/>
           <w:szCs w:val="16"/>
         </w:rPr>
-        <w:t xml:space="preserve"> large VB .NET application and building out new web applications to support the needs of the growing Global Forwarding Division. </w:t>
+        <w:t xml:space="preserve"> large </w:t>
+      </w:r>
+      <w:r>
+        <w:rPr>
+          <w:rFonts w:ascii="Arial" w:eastAsia="Arial" w:hAnsi="Arial"/>
+          <w:b/>
+          <w:bCs/>
+          <w:spacing w:val="-2"/>
+          <w:sz w:val="16"/>
+          <w:szCs w:val="16"/>
+        </w:rPr>
+        <w:t>VB .NET</w:t>
+      </w:r>
+      <w:r>
+        <w:rPr>
+          <w:rFonts w:ascii="Arial" w:eastAsia="Arial" w:hAnsi="Arial"/>
+          <w:spacing w:val="-2"/>
+          <w:sz w:val="16"/>
+          <w:szCs w:val="16"/>
+        </w:rPr>
+        <w:t xml:space="preserve"> application and building out new web applications to support the needs of the growing Global Forwarding Division. </w:t>
       </w:r>
       <w:r>
         <w:rPr>
@@ -2031,162 +2894,11 @@
     </w:p>
     <w:p>
       <w:pPr>
-        <w:pStyle w:val="Heading1"/>
-        <w:rPr>
-          <w:spacing w:val="14"/>
-        </w:rPr>
-      </w:pPr>
-    </w:p>
-    <w:p>
-      <w:pPr>
-        <w:pStyle w:val="Heading2"/>
-        <w:spacing w:before="131"/>
-        <w:rPr>
-          <w:b w:val="0"/>
-          <w:bCs w:val="0"/>
-          <w:spacing w:val="14"/>
-          <w:sz w:val="18"/>
-          <w:szCs w:val="18"/>
-        </w:rPr>
-      </w:pPr>
-      <w:r>
-        <w:rPr>
-          <w:b w:val="0"/>
-          <w:bCs w:val="0"/>
-          <w:spacing w:val="14"/>
-          <w:sz w:val="18"/>
-          <w:szCs w:val="18"/>
-        </w:rPr>
-        <w:t>SOFTWARE ENGINEER</w:t>
-      </w:r>
-    </w:p>
-    <w:p>
-      <w:pPr>
-        <w:pStyle w:val="BodyText"/>
-        <w:spacing w:before="96" w:line="267" w:lineRule="auto"/>
-        <w:ind w:right="145"/>
-        <w:rPr>
-          <w:b/>
-          <w:bCs/>
-        </w:rPr>
-      </w:pPr>
-      <w:r>
-        <w:rPr>
-          <w:b/>
-          <w:bCs/>
-        </w:rPr>
-        <w:t>TenEx, LLC, Platteville, Wisconsin , February 2015 - August 2015</w:t>
-      </w:r>
-    </w:p>
-    <w:p>
-      <w:pPr>
         <w:spacing w:before="1"/>
-        <w:ind w:left="2260"/>
-        <w:rPr>
-          <w:rFonts w:ascii="Arial" w:eastAsia="Arial" w:hAnsi="Arial"/>
-          <w:sz w:val="16"/>
-          <w:szCs w:val="16"/>
-        </w:rPr>
-      </w:pPr>
-      <w:r>
-        <w:rPr>
-          <w:rFonts w:ascii="Arial" w:eastAsia="Arial" w:hAnsi="Arial"/>
-          <w:sz w:val="16"/>
-          <w:szCs w:val="16"/>
-        </w:rPr>
-        <w:t>Designed and implemented analytics solution to help understand user behavior and rate of adoption. Created daily and weekly reports using Java and MySql with Slack integrations.</w:t>
-      </w:r>
-    </w:p>
-    <w:p>
-      <w:pPr>
-        <w:spacing w:before="1"/>
-        <w:ind w:left="2260"/>
-        <w:rPr>
-          <w:rFonts w:ascii="Arial" w:eastAsia="Arial" w:hAnsi="Arial" w:cs="Arial"/>
-          <w:sz w:val="17"/>
-          <w:szCs w:val="17"/>
-        </w:rPr>
-      </w:pPr>
-    </w:p>
-    <w:p>
-      <w:pPr>
-        <w:pStyle w:val="Heading2"/>
-        <w:rPr>
-          <w:b w:val="0"/>
-          <w:bCs w:val="0"/>
-          <w:spacing w:val="13"/>
-          <w:sz w:val="18"/>
-          <w:szCs w:val="18"/>
-        </w:rPr>
-      </w:pPr>
-      <w:r>
-        <w:rPr>
-          <w:b w:val="0"/>
-          <w:bCs w:val="0"/>
-          <w:spacing w:val="13"/>
-          <w:sz w:val="18"/>
-          <w:szCs w:val="18"/>
-        </w:rPr>
-        <w:t>SOFTWARE ENGINEER INTERN</w:t>
-      </w:r>
-    </w:p>
-    <w:p>
-      <w:pPr>
-        <w:pStyle w:val="BodyText"/>
-        <w:spacing w:before="76" w:line="260" w:lineRule="auto"/>
-        <w:ind w:right="59"/>
-        <w:rPr>
-          <w:b/>
-          <w:bCs/>
-        </w:rPr>
-      </w:pPr>
-      <w:r>
-        <w:rPr>
-          <w:b/>
-          <w:bCs/>
-        </w:rPr>
-        <w:t>Danfoss, Loves Park, I</w:t>
-      </w:r>
-      <w:r>
-        <w:rPr>
-          <w:b/>
-          <w:bCs/>
-        </w:rPr>
-        <w:t>llinois</w:t>
-      </w:r>
-      <w:r>
-        <w:rPr>
-          <w:b/>
-          <w:bCs/>
-        </w:rPr>
-        <w:t>, May 2014 - August 2014</w:t>
-      </w:r>
-    </w:p>
-    <w:p>
-      <w:pPr>
-        <w:ind w:left="2260"/>
-        <w:rPr>
-          <w:rFonts w:ascii="Arial" w:eastAsia="Arial" w:hAnsi="Arial"/>
-          <w:sz w:val="16"/>
-          <w:szCs w:val="16"/>
-        </w:rPr>
-      </w:pPr>
-      <w:r>
-        <w:rPr>
-          <w:rFonts w:ascii="Arial" w:eastAsia="Arial" w:hAnsi="Arial"/>
-          <w:sz w:val="16"/>
-          <w:szCs w:val="16"/>
-        </w:rPr>
-        <w:t>Designed and implemented embedded Wi-Fi communication system with mobile interface. Prototyped using ST Discovery Kit microcontroller and Wi-Fi module. Primary code utilization included HTML5, CSS3, JavaScript, and C.</w:t>
-      </w:r>
-    </w:p>
-    <w:p>
-      <w:pPr>
-        <w:ind w:left="2260"/>
-        <w:rPr>
-          <w:rFonts w:ascii="Arial" w:eastAsia="Arial" w:hAnsi="Arial" w:cs="Arial"/>
-          <w:sz w:val="28"/>
-          <w:szCs w:val="28"/>
+        <w:rPr>
+          <w:rFonts w:ascii="Arial" w:eastAsia="Arial" w:hAnsi="Arial"/>
+          <w:sz w:val="16"/>
+          <w:szCs w:val="16"/>
         </w:rPr>
       </w:pPr>
     </w:p>
@@ -2406,7 +3118,19 @@
         <w:t xml:space="preserve"> </w:t>
       </w:r>
       <w:r>
-        <w:t>University of Wisconsin - Platteville, 2012-2016</w:t>
+        <w:t xml:space="preserve">University of Wisconsin - Platteville, </w:t>
+      </w:r>
+      <w:r>
+        <w:t xml:space="preserve">September </w:t>
+      </w:r>
+      <w:r>
+        <w:t>2012-</w:t>
+      </w:r>
+      <w:r>
+        <w:t xml:space="preserve"> May </w:t>
+      </w:r>
+      <w:r>
+        <w:t>2016</w:t>
       </w:r>
     </w:p>
     <w:p>
@@ -2437,7 +3161,7 @@
 </file>
 
 <file path=word/numbering.xml><?xml version="1.0" encoding="utf-8"?>
-<w:numbering xmlns:wpc="http://schemas.microsoft.com/office/word/2010/wordprocessingCanvas" xmlns:cx="http://schemas.microsoft.com/office/drawing/2014/chartex" xmlns:cx1="http://schemas.microsoft.com/office/drawing/2015/9/8/chartex" xmlns:cx2="http://schemas.microsoft.com/office/drawing/2015/10/21/chartex" xmlns:cx3="http://schemas.microsoft.com/office/drawing/2016/5/9/chartex" xmlns:cx4="http://schemas.microsoft.com/office/drawing/2016/5/10/chartex" xmlns:cx5="http://schemas.microsoft.com/office/drawing/2016/5/11/chartex" xmlns:cx6="http://schemas.microsoft.com/office/drawing/2016/5/12/chartex" xmlns:cx7="http://schemas.microsoft.com/office/drawing/2016/5/13/chartex" xmlns:cx8="http://schemas.microsoft.com/office/drawing/2016/5/14/chartex" xmlns:mc="http://schemas.openxmlformats.org/markup-compatibility/2006" xmlns:aink="http://schemas.microsoft.com/office/drawing/2016/ink" xmlns:am3d="http://schemas.microsoft.com/office/drawing/2017/model3d" xmlns:o="urn:schemas-microsoft-com:office:office" xmlns:r="http://schemas.openxmlformats.org/officeDocument/2006/relationships" xmlns:m="http://schemas.openxmlformats.org/officeDocument/2006/math" xmlns:v="urn:schemas-microsoft-com:vml" xmlns:wp14="http://schemas.microsoft.com/office/word/2010/wordprocessingDrawing" xmlns:wp="http://schemas.openxmlformats.org/drawingml/2006/wordprocessingDrawing" xmlns:w10="urn:schemas-microsoft-com:office:word" xmlns:w="http://schemas.openxmlformats.org/wordprocessingml/2006/main" xmlns:w14="http://schemas.microsoft.com/office/word/2010/wordml" xmlns:w15="http://schemas.microsoft.com/office/word/2012/wordml" xmlns:w16cid="http://schemas.microsoft.com/office/word/2016/wordml/cid" xmlns:w16se="http://schemas.microsoft.com/office/word/2015/wordml/symex" xmlns:wpg="http://schemas.microsoft.com/office/word/2010/wordprocessingGroup" xmlns:wpi="http://schemas.microsoft.com/office/word/2010/wordprocessingInk" xmlns:wne="http://schemas.microsoft.com/office/word/2006/wordml" xmlns:wps="http://schemas.microsoft.com/office/word/2010/wordprocessingShape" mc:Ignorable="w14 w15 w16se w16cid wp14">
+<w:numbering xmlns:wpc="http://schemas.microsoft.com/office/word/2010/wordprocessingCanvas" xmlns:cx="http://schemas.microsoft.com/office/drawing/2014/chartex" xmlns:cx1="http://schemas.microsoft.com/office/drawing/2015/9/8/chartex" xmlns:cx2="http://schemas.microsoft.com/office/drawing/2015/10/21/chartex" xmlns:cx3="http://schemas.microsoft.com/office/drawing/2016/5/9/chartex" xmlns:cx4="http://schemas.microsoft.com/office/drawing/2016/5/10/chartex" xmlns:cx5="http://schemas.microsoft.com/office/drawing/2016/5/11/chartex" xmlns:cx6="http://schemas.microsoft.com/office/drawing/2016/5/12/chartex" xmlns:cx7="http://schemas.microsoft.com/office/drawing/2016/5/13/chartex" xmlns:cx8="http://schemas.microsoft.com/office/drawing/2016/5/14/chartex" xmlns:mc="http://schemas.openxmlformats.org/markup-compatibility/2006" xmlns:aink="http://schemas.microsoft.com/office/drawing/2016/ink" xmlns:am3d="http://schemas.microsoft.com/office/drawing/2017/model3d" xmlns:o="urn:schemas-microsoft-com:office:office" xmlns:r="http://schemas.openxmlformats.org/officeDocument/2006/relationships" xmlns:m="http://schemas.openxmlformats.org/officeDocument/2006/math" xmlns:v="urn:schemas-microsoft-com:vml" xmlns:wp14="http://schemas.microsoft.com/office/word/2010/wordprocessingDrawing" xmlns:wp="http://schemas.openxmlformats.org/drawingml/2006/wordprocessingDrawing" xmlns:w10="urn:schemas-microsoft-com:office:word" xmlns:w="http://schemas.openxmlformats.org/wordprocessingml/2006/main" xmlns:w14="http://schemas.microsoft.com/office/word/2010/wordml" xmlns:w15="http://schemas.microsoft.com/office/word/2012/wordml" xmlns:w16cex="http://schemas.microsoft.com/office/word/2018/wordml/cex" xmlns:w16cid="http://schemas.microsoft.com/office/word/2016/wordml/cid" xmlns:w16="http://schemas.microsoft.com/office/word/2018/wordml" xmlns:w16se="http://schemas.microsoft.com/office/word/2015/wordml/symex" xmlns:wpg="http://schemas.microsoft.com/office/word/2010/wordprocessingGroup" xmlns:wpi="http://schemas.microsoft.com/office/word/2010/wordprocessingInk" xmlns:wne="http://schemas.microsoft.com/office/word/2006/wordml" xmlns:wps="http://schemas.microsoft.com/office/word/2010/wordprocessingShape" mc:Ignorable="w14 w15 w16se w16cid w16 w16cex wp14">
   <w:abstractNum w:abstractNumId="0" w15:restartNumberingAfterBreak="0">
     <w:nsid w:val="11D26503"/>
     <w:multiLevelType w:val="hybridMultilevel"/>
@@ -3620,7 +4344,7 @@
 </file>
 
 <file path=word/styles.xml><?xml version="1.0" encoding="utf-8"?>
-<w:styles xmlns:mc="http://schemas.openxmlformats.org/markup-compatibility/2006" xmlns:r="http://schemas.openxmlformats.org/officeDocument/2006/relationships" xmlns:w="http://schemas.openxmlformats.org/wordprocessingml/2006/main" xmlns:w14="http://schemas.microsoft.com/office/word/2010/wordml" xmlns:w15="http://schemas.microsoft.com/office/word/2012/wordml" xmlns:w16cid="http://schemas.microsoft.com/office/word/2016/wordml/cid" xmlns:w16se="http://schemas.microsoft.com/office/word/2015/wordml/symex" mc:Ignorable="w14 w15 w16se w16cid">
+<w:styles xmlns:mc="http://schemas.openxmlformats.org/markup-compatibility/2006" xmlns:r="http://schemas.openxmlformats.org/officeDocument/2006/relationships" xmlns:w="http://schemas.openxmlformats.org/wordprocessingml/2006/main" xmlns:w14="http://schemas.microsoft.com/office/word/2010/wordml" xmlns:w15="http://schemas.microsoft.com/office/word/2012/wordml" xmlns:w16cex="http://schemas.microsoft.com/office/word/2018/wordml/cex" xmlns:w16cid="http://schemas.microsoft.com/office/word/2016/wordml/cid" xmlns:w16="http://schemas.microsoft.com/office/word/2018/wordml" xmlns:w16se="http://schemas.microsoft.com/office/word/2015/wordml/symex" mc:Ignorable="w14 w15 w16se w16cid w16 w16cex">
   <w:docDefaults>
     <w:rPrDefault>
       <w:rPr>

</xml_diff>